<commit_message>
getting through first reviewer comments
</commit_message>
<xml_diff>
--- a/revision/FWS_review_response.docx
+++ b/revision/FWS_review_response.docx
@@ -4592,16 +4592,7 @@
           <w:sz w:val="24"/>
           <w:szCs w:val="24"/>
         </w:rPr>
-        <w:t xml:space="preserve">Added citation to Bernhardt et al. 2007. </w:t>
-      </w:r>
-      <w:r>
-        <w:rPr>
-          <w:rFonts w:ascii="Times New Roman" w:hAnsi="Times New Roman" w:cs="Times New Roman"/>
-          <w:i/>
-          <w:sz w:val="24"/>
-          <w:szCs w:val="24"/>
-        </w:rPr>
-        <w:t xml:space="preserve">Bernhardt, E. S., E. B. Sudduth, M. A. Palmer, J. D. Allan, J. L. Meyer, G. Alexander, J. </w:t>
+        <w:t xml:space="preserve">Added citation to Bernhardt et al. 2007. Bernhardt, E. S., E. B. Sudduth, M. A. Palmer, J. D. Allan, J. L. Meyer, G. Alexander, J. </w:t>
       </w:r>
       <w:proofErr w:type="spellStart"/>
       <w:r>
@@ -4880,16 +4871,7 @@
           <w:sz w:val="24"/>
           <w:szCs w:val="24"/>
         </w:rPr>
-        <w:t>revised for clarity: “</w:t>
-      </w:r>
-      <w:r>
-        <w:rPr>
-          <w:rFonts w:ascii="Times New Roman" w:hAnsi="Times New Roman" w:cs="Times New Roman"/>
-          <w:i/>
-          <w:sz w:val="24"/>
-          <w:szCs w:val="24"/>
-        </w:rPr>
-        <w:t xml:space="preserve">A predictive model of bioassessment scores that is based on landscape metrics (e.g., imperviousness) could describe constraints on biological integrity, </w:t>
+        <w:t xml:space="preserve">revised for clarity: “A predictive model of bioassessment scores that is based on landscape metrics (e.g., imperviousness) could describe constraints on biological integrity, </w:t>
       </w:r>
       <w:r>
         <w:rPr>
@@ -4899,16 +4881,7 @@
           <w:szCs w:val="24"/>
         </w:rPr>
         <w:lastRenderedPageBreak/>
-        <w:t>particularly for factors that are difficult to manage and are often associated with instream stressors.</w:t>
-      </w:r>
-      <w:r>
-        <w:rPr>
-          <w:rFonts w:ascii="Times New Roman" w:hAnsi="Times New Roman" w:cs="Times New Roman"/>
-          <w:i/>
-          <w:sz w:val="24"/>
-          <w:szCs w:val="24"/>
-        </w:rPr>
-        <w:t>”</w:t>
+        <w:t>particularly for factors that are difficult to manage and are often associated with instream stressors.”</w:t>
       </w:r>
     </w:p>
     <w:p>
@@ -5675,25 +5648,7 @@
           <w:sz w:val="24"/>
           <w:szCs w:val="24"/>
         </w:rPr>
-        <w:t>True, but it is not a mechanistic model.  The sentence was revised as follows: “</w:t>
-      </w:r>
-      <w:r>
-        <w:rPr>
-          <w:rFonts w:ascii="Times New Roman" w:hAnsi="Times New Roman" w:cs="Times New Roman"/>
-          <w:i/>
-          <w:sz w:val="24"/>
-          <w:szCs w:val="24"/>
-        </w:rPr>
-        <w:t>Overall, the model was associative by design and was intended as a predictive tool that does not describe specific mechanisms of biological alteration.</w:t>
-      </w:r>
-      <w:r>
-        <w:rPr>
-          <w:rFonts w:ascii="Times New Roman" w:hAnsi="Times New Roman" w:cs="Times New Roman"/>
-          <w:i/>
-          <w:sz w:val="24"/>
-          <w:szCs w:val="24"/>
-        </w:rPr>
-        <w:t>”</w:t>
+        <w:t>True, but it is not a mechanistic model.  The sentence was revised as follows: “Overall, the model was associative by design and was intended as a predictive tool that does not describe specific mechanisms of biological alteration.”</w:t>
       </w:r>
     </w:p>
     <w:p>
@@ -5732,16 +5687,7 @@
           <w:sz w:val="24"/>
           <w:szCs w:val="24"/>
         </w:rPr>
-        <w:t>This is stats jargon.  The sentence was revised: “</w:t>
-      </w:r>
-      <w:r>
-        <w:rPr>
-          <w:rFonts w:ascii="Times New Roman" w:hAnsi="Times New Roman" w:cs="Times New Roman"/>
-          <w:i/>
-          <w:sz w:val="24"/>
-          <w:szCs w:val="24"/>
-        </w:rPr>
-        <w:t xml:space="preserve">Random forest models can </w:t>
+        <w:t xml:space="preserve">This is stats jargon.  The sentence was revised: “Random forest models can </w:t>
       </w:r>
       <w:r>
         <w:rPr>
@@ -5759,16 +5705,7 @@
           <w:sz w:val="24"/>
           <w:szCs w:val="24"/>
         </w:rPr>
-        <w:t>complex</w:t>
-      </w:r>
-      <w:r>
-        <w:rPr>
-          <w:rFonts w:ascii="Times New Roman" w:hAnsi="Times New Roman" w:cs="Times New Roman"/>
-          <w:i/>
-          <w:sz w:val="24"/>
-          <w:szCs w:val="24"/>
-        </w:rPr>
-        <w:t>…”</w:t>
+        <w:t>complex…”</w:t>
       </w:r>
     </w:p>
     <w:p>
@@ -5825,25 +5762,7 @@
           <w:sz w:val="24"/>
           <w:szCs w:val="24"/>
         </w:rPr>
-        <w:t>Sentence was revised: “</w:t>
-      </w:r>
-      <w:r>
-        <w:rPr>
-          <w:rFonts w:ascii="Times New Roman" w:hAnsi="Times New Roman" w:cs="Times New Roman"/>
-          <w:i/>
-          <w:sz w:val="24"/>
-          <w:szCs w:val="24"/>
-        </w:rPr>
-        <w:t>Random forest models can quantify complex, non-linear relationships and interactions between variables and can be more effective models with large data relative to more commonly-used approaches,</w:t>
-      </w:r>
-      <w:r>
-        <w:rPr>
-          <w:rFonts w:ascii="Times New Roman" w:hAnsi="Times New Roman" w:cs="Times New Roman"/>
-          <w:i/>
-          <w:sz w:val="24"/>
-          <w:szCs w:val="24"/>
-        </w:rPr>
-        <w:t xml:space="preserve"> such as …”</w:t>
+        <w:t>Sentence was revised: “Random forest models can quantify complex, non-linear relationships and interactions between variables and can be more effective models with large data relative to more commonly-used approaches, such as …”</w:t>
       </w:r>
     </w:p>
     <w:p>
@@ -6003,15 +5922,1194 @@
           <w:sz w:val="24"/>
           <w:szCs w:val="24"/>
         </w:rPr>
-        <w:t xml:space="preserve">Perhaps there is a more elegant alternative, but we are confident the approach provided a good representation of development gradients in each region (where the gradients were observed).  </w:t>
-      </w:r>
-    </w:p>
-    <w:p>
-      <w:pPr>
-        <w:spacing w:after="0"/>
-        <w:rPr>
-          <w:rFonts w:ascii="Times New Roman" w:hAnsi="Times New Roman" w:cs="Times New Roman"/>
-          <w:i/>
+        <w:t xml:space="preserve">Perhaps there is a more elegant alternative, but we are confident the approach provided a good representation of development gradients in each region (where the gradients were observed). </w:t>
+      </w:r>
+      <w:r>
+        <w:rPr>
+          <w:rFonts w:ascii="Times New Roman" w:hAnsi="Times New Roman" w:cs="Times New Roman"/>
+          <w:i/>
+          <w:sz w:val="24"/>
+          <w:szCs w:val="24"/>
+        </w:rPr>
+        <w:t xml:space="preserve"> We have used similar approaches in other studies (e.g., Mazor et al. 2016) and have found the approach to be sufficient. </w:t>
+      </w:r>
+      <w:r>
+        <w:rPr>
+          <w:rFonts w:ascii="Times New Roman" w:hAnsi="Times New Roman" w:cs="Times New Roman"/>
+          <w:i/>
+          <w:sz w:val="24"/>
+          <w:szCs w:val="24"/>
+        </w:rPr>
+        <w:t xml:space="preserve"> </w:t>
+      </w:r>
+    </w:p>
+    <w:p>
+      <w:pPr>
+        <w:spacing w:after="0"/>
+        <w:rPr>
+          <w:rFonts w:ascii="Times New Roman" w:hAnsi="Times New Roman" w:cs="Times New Roman"/>
+          <w:sz w:val="24"/>
+          <w:szCs w:val="24"/>
+        </w:rPr>
+      </w:pPr>
+      <w:r>
+        <w:rPr>
+          <w:rFonts w:ascii="Times New Roman" w:hAnsi="Times New Roman" w:cs="Times New Roman"/>
+          <w:sz w:val="24"/>
+          <w:szCs w:val="24"/>
+        </w:rPr>
+        <w:br/>
+        <w:t>242 "…on a random draw of sites from strata of quartiles defined by…"</w:t>
+      </w:r>
+    </w:p>
+    <w:p>
+      <w:pPr>
+        <w:spacing w:after="0"/>
+        <w:rPr>
+          <w:rFonts w:ascii="Times New Roman" w:hAnsi="Times New Roman" w:cs="Times New Roman"/>
+          <w:sz w:val="24"/>
+          <w:szCs w:val="24"/>
+        </w:rPr>
+      </w:pPr>
+      <w:r>
+        <w:rPr>
+          <w:rFonts w:ascii="Times New Roman" w:hAnsi="Times New Roman" w:cs="Times New Roman"/>
+          <w:i/>
+          <w:sz w:val="24"/>
+          <w:szCs w:val="24"/>
+        </w:rPr>
+        <w:t>Changed.</w:t>
+      </w:r>
+    </w:p>
+    <w:p>
+      <w:pPr>
+        <w:spacing w:after="0"/>
+        <w:rPr>
+          <w:rFonts w:ascii="Times New Roman" w:hAnsi="Times New Roman" w:cs="Times New Roman"/>
+          <w:sz w:val="24"/>
+          <w:szCs w:val="24"/>
+        </w:rPr>
+      </w:pPr>
+      <w:r>
+        <w:rPr>
+          <w:rFonts w:ascii="Times New Roman" w:hAnsi="Times New Roman" w:cs="Times New Roman"/>
+          <w:sz w:val="24"/>
+          <w:szCs w:val="24"/>
+        </w:rPr>
+        <w:br/>
+        <w:t>244 "…landscape development among regions (</w:t>
+      </w:r>
+      <w:proofErr w:type="gramStart"/>
+      <w:r>
+        <w:rPr>
+          <w:rFonts w:ascii="Times New Roman" w:hAnsi="Times New Roman" w:cs="Times New Roman"/>
+          <w:sz w:val="24"/>
+          <w:szCs w:val="24"/>
+        </w:rPr>
+        <w:t>i.e.,…</w:t>
+      </w:r>
+      <w:proofErr w:type="gramEnd"/>
+      <w:r>
+        <w:rPr>
+          <w:rFonts w:ascii="Times New Roman" w:hAnsi="Times New Roman" w:cs="Times New Roman"/>
+          <w:sz w:val="24"/>
+          <w:szCs w:val="24"/>
+        </w:rPr>
+        <w:t>" Between is typically two objects and among is for &gt;2, I think…</w:t>
+      </w:r>
+    </w:p>
+    <w:p>
+      <w:pPr>
+        <w:spacing w:after="0"/>
+        <w:rPr>
+          <w:rFonts w:ascii="Times New Roman" w:hAnsi="Times New Roman" w:cs="Times New Roman"/>
+          <w:sz w:val="24"/>
+          <w:szCs w:val="24"/>
+        </w:rPr>
+      </w:pPr>
+      <w:r>
+        <w:rPr>
+          <w:rFonts w:ascii="Times New Roman" w:hAnsi="Times New Roman" w:cs="Times New Roman"/>
+          <w:i/>
+          <w:sz w:val="24"/>
+          <w:szCs w:val="24"/>
+        </w:rPr>
+        <w:t>Changed.</w:t>
+      </w:r>
+    </w:p>
+    <w:p>
+      <w:pPr>
+        <w:spacing w:after="0"/>
+        <w:rPr>
+          <w:rFonts w:ascii="Times New Roman" w:hAnsi="Times New Roman" w:cs="Times New Roman"/>
+          <w:sz w:val="24"/>
+          <w:szCs w:val="24"/>
+        </w:rPr>
+      </w:pPr>
+      <w:r>
+        <w:rPr>
+          <w:rFonts w:ascii="Times New Roman" w:hAnsi="Times New Roman" w:cs="Times New Roman"/>
+          <w:sz w:val="24"/>
+          <w:szCs w:val="24"/>
+        </w:rPr>
+        <w:br/>
+        <w:t>246 The remaining 25% of sites were used…. Right? Since you mentioned 75% above.</w:t>
+      </w:r>
+    </w:p>
+    <w:p>
+      <w:pPr>
+        <w:spacing w:after="0"/>
+        <w:rPr>
+          <w:rFonts w:ascii="Times New Roman" w:hAnsi="Times New Roman" w:cs="Times New Roman"/>
+          <w:i/>
+          <w:sz w:val="24"/>
+          <w:szCs w:val="24"/>
+        </w:rPr>
+      </w:pPr>
+      <w:r>
+        <w:rPr>
+          <w:rFonts w:ascii="Times New Roman" w:hAnsi="Times New Roman" w:cs="Times New Roman"/>
+          <w:i/>
+          <w:sz w:val="24"/>
+          <w:szCs w:val="24"/>
+        </w:rPr>
+        <w:t>Added.</w:t>
+      </w:r>
+    </w:p>
+    <w:p>
+      <w:pPr>
+        <w:spacing w:after="0"/>
+        <w:rPr>
+          <w:rFonts w:ascii="Times New Roman" w:hAnsi="Times New Roman" w:cs="Times New Roman"/>
+          <w:sz w:val="24"/>
+          <w:szCs w:val="24"/>
+        </w:rPr>
+      </w:pPr>
+      <w:r>
+        <w:rPr>
+          <w:rFonts w:ascii="Times New Roman" w:hAnsi="Times New Roman" w:cs="Times New Roman"/>
+          <w:sz w:val="24"/>
+          <w:szCs w:val="24"/>
+        </w:rPr>
+        <w:br/>
+        <w:t>252 …indicated food predictive ability. </w:t>
+      </w:r>
+    </w:p>
+    <w:p>
+      <w:pPr>
+        <w:spacing w:after="0"/>
+        <w:rPr>
+          <w:rFonts w:ascii="Times New Roman" w:hAnsi="Times New Roman" w:cs="Times New Roman"/>
+          <w:sz w:val="24"/>
+          <w:szCs w:val="24"/>
+        </w:rPr>
+      </w:pPr>
+      <w:r>
+        <w:rPr>
+          <w:rFonts w:ascii="Times New Roman" w:hAnsi="Times New Roman" w:cs="Times New Roman"/>
+          <w:i/>
+          <w:sz w:val="24"/>
+          <w:szCs w:val="24"/>
+        </w:rPr>
+        <w:t>Changed.</w:t>
+      </w:r>
+    </w:p>
+    <w:p>
+      <w:pPr>
+        <w:spacing w:after="0"/>
+        <w:rPr>
+          <w:rFonts w:ascii="Times New Roman" w:hAnsi="Times New Roman" w:cs="Times New Roman"/>
+          <w:sz w:val="24"/>
+          <w:szCs w:val="24"/>
+        </w:rPr>
+      </w:pPr>
+      <w:r>
+        <w:rPr>
+          <w:rFonts w:ascii="Times New Roman" w:hAnsi="Times New Roman" w:cs="Times New Roman"/>
+          <w:sz w:val="24"/>
+          <w:szCs w:val="24"/>
+        </w:rPr>
+        <w:br/>
+        <w:t>254-256 I would cut this. Either start with this sentence or drop. I think its redundant.</w:t>
+      </w:r>
+    </w:p>
+    <w:p>
+      <w:pPr>
+        <w:spacing w:after="0"/>
+        <w:rPr>
+          <w:rFonts w:ascii="Times New Roman" w:hAnsi="Times New Roman" w:cs="Times New Roman"/>
+          <w:sz w:val="24"/>
+          <w:szCs w:val="24"/>
+        </w:rPr>
+      </w:pPr>
+      <w:r>
+        <w:rPr>
+          <w:rFonts w:ascii="Times New Roman" w:hAnsi="Times New Roman" w:cs="Times New Roman"/>
+          <w:i/>
+          <w:sz w:val="24"/>
+          <w:szCs w:val="24"/>
+        </w:rPr>
+        <w:t xml:space="preserve">Sentence was </w:t>
+      </w:r>
+      <w:r>
+        <w:rPr>
+          <w:rFonts w:ascii="Times New Roman" w:hAnsi="Times New Roman" w:cs="Times New Roman"/>
+          <w:i/>
+          <w:sz w:val="24"/>
+          <w:szCs w:val="24"/>
+        </w:rPr>
+        <w:t>moved to the start of the paragraph.</w:t>
+      </w:r>
+    </w:p>
+    <w:p>
+      <w:pPr>
+        <w:spacing w:after="0"/>
+        <w:rPr>
+          <w:rFonts w:ascii="Times New Roman" w:hAnsi="Times New Roman" w:cs="Times New Roman"/>
+          <w:sz w:val="24"/>
+          <w:szCs w:val="24"/>
+        </w:rPr>
+      </w:pPr>
+      <w:r>
+        <w:rPr>
+          <w:rFonts w:ascii="Times New Roman" w:hAnsi="Times New Roman" w:cs="Times New Roman"/>
+          <w:sz w:val="24"/>
+          <w:szCs w:val="24"/>
+        </w:rPr>
+        <w:br/>
+        <w:t>258 I had noticed this earlier either. You use 1.4% of the segments to predict the rest. Is there any concern about applicability of your model to all segments? Can you run a test of what predictor combinations are within the experience of the model and flag segments that you cannot predict, a la the test Van Sickle developed for the O/E code all-subsets DFA version? There are likely sites that just are way too outside your model predictor range set… A multivariate test should work. I think Mazor et al. 2016 may have used one for the CSCI development actually. Not sure.</w:t>
+      </w:r>
+    </w:p>
+    <w:p>
+      <w:pPr>
+        <w:spacing w:after="0"/>
+        <w:rPr>
+          <w:rFonts w:ascii="Times New Roman" w:hAnsi="Times New Roman" w:cs="Times New Roman"/>
+          <w:i/>
+          <w:sz w:val="24"/>
+          <w:szCs w:val="24"/>
+        </w:rPr>
+      </w:pPr>
+      <w:r>
+        <w:rPr>
+          <w:rFonts w:ascii="Times New Roman" w:hAnsi="Times New Roman" w:cs="Times New Roman"/>
+          <w:i/>
+          <w:sz w:val="24"/>
+          <w:szCs w:val="24"/>
+        </w:rPr>
+        <w:t>We had not thought of this issue in our development process</w:t>
+      </w:r>
+      <w:r>
+        <w:rPr>
+          <w:rFonts w:ascii="Times New Roman" w:hAnsi="Times New Roman" w:cs="Times New Roman"/>
+          <w:i/>
+          <w:sz w:val="24"/>
+          <w:szCs w:val="24"/>
+        </w:rPr>
+        <w:t>,</w:t>
+      </w:r>
+      <w:r>
+        <w:rPr>
+          <w:rFonts w:ascii="Times New Roman" w:hAnsi="Times New Roman" w:cs="Times New Roman"/>
+          <w:i/>
+          <w:sz w:val="24"/>
+          <w:szCs w:val="24"/>
+        </w:rPr>
+        <w:t xml:space="preserve"> but you raise a good point. </w:t>
+      </w:r>
+      <w:r>
+        <w:rPr>
+          <w:rFonts w:ascii="Times New Roman" w:hAnsi="Times New Roman" w:cs="Times New Roman"/>
+          <w:i/>
+          <w:sz w:val="24"/>
+          <w:szCs w:val="24"/>
+        </w:rPr>
+        <w:t>Simple</w:t>
+      </w:r>
+      <w:r>
+        <w:rPr>
+          <w:rFonts w:ascii="Times New Roman" w:hAnsi="Times New Roman" w:cs="Times New Roman"/>
+          <w:i/>
+          <w:sz w:val="24"/>
+          <w:szCs w:val="24"/>
+        </w:rPr>
+        <w:t xml:space="preserve"> boxplot compari</w:t>
+      </w:r>
+      <w:r>
+        <w:rPr>
+          <w:rFonts w:ascii="Times New Roman" w:hAnsi="Times New Roman" w:cs="Times New Roman"/>
+          <w:i/>
+          <w:sz w:val="24"/>
+          <w:szCs w:val="24"/>
+        </w:rPr>
+        <w:t>sons of</w:t>
+      </w:r>
+      <w:r>
+        <w:rPr>
+          <w:rFonts w:ascii="Times New Roman" w:hAnsi="Times New Roman" w:cs="Times New Roman"/>
+          <w:i/>
+          <w:sz w:val="24"/>
+          <w:szCs w:val="24"/>
+        </w:rPr>
+        <w:t xml:space="preserve"> the distribution of observations for the predictors between the statewide </w:t>
+      </w:r>
+      <w:r>
+        <w:rPr>
+          <w:rFonts w:ascii="Times New Roman" w:hAnsi="Times New Roman" w:cs="Times New Roman"/>
+          <w:i/>
+          <w:sz w:val="24"/>
+          <w:szCs w:val="24"/>
+        </w:rPr>
+        <w:lastRenderedPageBreak/>
+        <w:t>and calibration dataset shows that the two are similar</w:t>
+      </w:r>
+      <w:r>
+        <w:rPr>
+          <w:rFonts w:ascii="Times New Roman" w:hAnsi="Times New Roman" w:cs="Times New Roman"/>
+          <w:i/>
+          <w:sz w:val="24"/>
+          <w:szCs w:val="24"/>
+        </w:rPr>
+        <w:t xml:space="preserve"> (below)</w:t>
+      </w:r>
+      <w:r>
+        <w:rPr>
+          <w:rFonts w:ascii="Times New Roman" w:hAnsi="Times New Roman" w:cs="Times New Roman"/>
+          <w:i/>
+          <w:sz w:val="24"/>
+          <w:szCs w:val="24"/>
+        </w:rPr>
+        <w:t>.  We also ran individual t-tests for each variable (unequal variance to account for the largely different sample sizes), as well as a multivariate version of the t-test to compare the multivariate means between the groups (</w:t>
+      </w:r>
+      <w:proofErr w:type="spellStart"/>
+      <w:r>
+        <w:rPr>
+          <w:rFonts w:ascii="Times New Roman" w:hAnsi="Times New Roman" w:cs="Times New Roman"/>
+          <w:i/>
+          <w:sz w:val="24"/>
+          <w:szCs w:val="24"/>
+        </w:rPr>
+        <w:t>Hotelling’s</w:t>
+      </w:r>
+      <w:proofErr w:type="spellEnd"/>
+      <w:r>
+        <w:rPr>
+          <w:rFonts w:ascii="Times New Roman" w:hAnsi="Times New Roman" w:cs="Times New Roman"/>
+          <w:i/>
+          <w:sz w:val="24"/>
+          <w:szCs w:val="24"/>
+        </w:rPr>
+        <w:t xml:space="preserve"> T-squared test).  The t-test comparisons indicated that most but not all were significantly different</w:t>
+      </w:r>
+      <w:r>
+        <w:rPr>
+          <w:rFonts w:ascii="Times New Roman" w:hAnsi="Times New Roman" w:cs="Times New Roman"/>
+          <w:i/>
+          <w:sz w:val="24"/>
+          <w:szCs w:val="24"/>
+        </w:rPr>
+        <w:t>,</w:t>
+      </w:r>
+      <w:r>
+        <w:rPr>
+          <w:rFonts w:ascii="Times New Roman" w:hAnsi="Times New Roman" w:cs="Times New Roman"/>
+          <w:i/>
+          <w:sz w:val="24"/>
+          <w:szCs w:val="24"/>
+        </w:rPr>
+        <w:t xml:space="preserve"> and the results were confirmed for the </w:t>
+      </w:r>
+      <w:proofErr w:type="spellStart"/>
+      <w:r>
+        <w:rPr>
+          <w:rFonts w:ascii="Times New Roman" w:hAnsi="Times New Roman" w:cs="Times New Roman"/>
+          <w:i/>
+          <w:sz w:val="24"/>
+          <w:szCs w:val="24"/>
+        </w:rPr>
+        <w:t>Hotelling’s</w:t>
+      </w:r>
+      <w:proofErr w:type="spellEnd"/>
+      <w:r>
+        <w:rPr>
+          <w:rFonts w:ascii="Times New Roman" w:hAnsi="Times New Roman" w:cs="Times New Roman"/>
+          <w:i/>
+          <w:sz w:val="24"/>
+          <w:szCs w:val="24"/>
+        </w:rPr>
+        <w:t xml:space="preserve"> test.  However, the power of these tests is incredibly high given the sample sizes (e.g., &gt; 100000 observations in the statewide dataset), so perhaps these tests are</w:t>
+      </w:r>
+      <w:r>
+        <w:rPr>
+          <w:rFonts w:ascii="Times New Roman" w:hAnsi="Times New Roman" w:cs="Times New Roman"/>
+          <w:i/>
+          <w:sz w:val="24"/>
+          <w:szCs w:val="24"/>
+        </w:rPr>
+        <w:t xml:space="preserve"> at</w:t>
+      </w:r>
+      <w:r>
+        <w:rPr>
+          <w:rFonts w:ascii="Times New Roman" w:hAnsi="Times New Roman" w:cs="Times New Roman"/>
+          <w:i/>
+          <w:sz w:val="24"/>
+          <w:szCs w:val="24"/>
+        </w:rPr>
+        <w:t xml:space="preserve"> risk of false positive results.  Looking at the boxplots, the ranges in values between the datasets </w:t>
+      </w:r>
+      <w:r>
+        <w:rPr>
+          <w:rFonts w:ascii="Times New Roman" w:hAnsi="Times New Roman" w:cs="Times New Roman"/>
+          <w:i/>
+          <w:sz w:val="24"/>
+          <w:szCs w:val="24"/>
+        </w:rPr>
+        <w:t>are not incredibly different</w:t>
+      </w:r>
+      <w:r>
+        <w:rPr>
+          <w:rFonts w:ascii="Times New Roman" w:hAnsi="Times New Roman" w:cs="Times New Roman"/>
+          <w:i/>
+          <w:sz w:val="24"/>
+          <w:szCs w:val="24"/>
+        </w:rPr>
+        <w:t>, so we have confidence that we are not over-extrapolating</w:t>
+      </w:r>
+      <w:r>
+        <w:rPr>
+          <w:rFonts w:ascii="Times New Roman" w:hAnsi="Times New Roman" w:cs="Times New Roman"/>
+          <w:i/>
+          <w:sz w:val="24"/>
+          <w:szCs w:val="24"/>
+        </w:rPr>
+        <w:t xml:space="preserve"> (beyond reason)</w:t>
+      </w:r>
+      <w:r>
+        <w:rPr>
+          <w:rFonts w:ascii="Times New Roman" w:hAnsi="Times New Roman" w:cs="Times New Roman"/>
+          <w:i/>
+          <w:sz w:val="24"/>
+          <w:szCs w:val="24"/>
+        </w:rPr>
+        <w:t xml:space="preserve"> from our calibration dataset. </w:t>
+      </w:r>
+    </w:p>
+    <w:p>
+      <w:pPr>
+        <w:spacing w:after="0"/>
+        <w:rPr>
+          <w:rFonts w:ascii="Times New Roman" w:hAnsi="Times New Roman" w:cs="Times New Roman"/>
+          <w:sz w:val="24"/>
+          <w:szCs w:val="24"/>
+        </w:rPr>
+      </w:pPr>
+    </w:p>
+    <w:p>
+      <w:pPr>
+        <w:spacing w:after="0"/>
+        <w:rPr>
+          <w:rFonts w:ascii="Times New Roman" w:hAnsi="Times New Roman" w:cs="Times New Roman"/>
+          <w:sz w:val="24"/>
+          <w:szCs w:val="24"/>
+        </w:rPr>
+      </w:pPr>
+      <w:r>
+        <w:rPr>
+          <w:noProof/>
+        </w:rPr>
+        <w:drawing>
+          <wp:inline distT="0" distB="0" distL="0" distR="0" wp14:anchorId="365EA377" wp14:editId="3F59FB8D">
+            <wp:extent cx="6045200" cy="3329305"/>
+            <wp:effectExtent l="0" t="0" r="0" b="0"/>
+            <wp:docPr id="1" name="Picture 1"/>
+            <wp:cNvGraphicFramePr>
+              <a:graphicFrameLocks xmlns:a="http://schemas.openxmlformats.org/drawingml/2006/main" noChangeAspect="1"/>
+            </wp:cNvGraphicFramePr>
+            <a:graphic xmlns:a="http://schemas.openxmlformats.org/drawingml/2006/main">
+              <a:graphicData uri="http://schemas.openxmlformats.org/drawingml/2006/picture">
+                <pic:pic xmlns:pic="http://schemas.openxmlformats.org/drawingml/2006/picture">
+                  <pic:nvPicPr>
+                    <pic:cNvPr id="1" name=""/>
+                    <pic:cNvPicPr/>
+                  </pic:nvPicPr>
+                  <pic:blipFill>
+                    <a:blip r:embed="rId8"/>
+                    <a:stretch>
+                      <a:fillRect/>
+                    </a:stretch>
+                  </pic:blipFill>
+                  <pic:spPr>
+                    <a:xfrm>
+                      <a:off x="0" y="0"/>
+                      <a:ext cx="6045200" cy="3329305"/>
+                    </a:xfrm>
+                    <a:prstGeom prst="rect">
+                      <a:avLst/>
+                    </a:prstGeom>
+                  </pic:spPr>
+                </pic:pic>
+              </a:graphicData>
+            </a:graphic>
+          </wp:inline>
+        </w:drawing>
+      </w:r>
+    </w:p>
+    <w:p>
+      <w:pPr>
+        <w:spacing w:after="0"/>
+        <w:rPr>
+          <w:rFonts w:ascii="Times New Roman" w:hAnsi="Times New Roman" w:cs="Times New Roman"/>
+          <w:sz w:val="24"/>
+          <w:szCs w:val="24"/>
+        </w:rPr>
+      </w:pPr>
+    </w:p>
+    <w:p>
+      <w:pPr>
+        <w:spacing w:after="0"/>
+        <w:rPr>
+          <w:rFonts w:ascii="Times New Roman" w:hAnsi="Times New Roman" w:cs="Times New Roman"/>
+          <w:i/>
+          <w:sz w:val="24"/>
+          <w:szCs w:val="24"/>
+        </w:rPr>
+      </w:pPr>
+      <w:r>
+        <w:rPr>
+          <w:rFonts w:ascii="Times New Roman" w:hAnsi="Times New Roman" w:cs="Times New Roman"/>
+          <w:i/>
+          <w:sz w:val="24"/>
+          <w:szCs w:val="24"/>
+        </w:rPr>
+        <w:t>We have added a sentence on line 260 that addresses this concern: “</w:t>
+      </w:r>
+      <w:r>
+        <w:rPr>
+          <w:rFonts w:ascii="Times New Roman" w:hAnsi="Times New Roman" w:cs="Times New Roman"/>
+          <w:i/>
+          <w:sz w:val="24"/>
+          <w:szCs w:val="24"/>
+        </w:rPr>
+        <w:t>Ranges in predictor variables between the statewide and calibration datasets were similar, such that over-extr</w:t>
+      </w:r>
+      <w:r>
+        <w:rPr>
+          <w:rFonts w:ascii="Times New Roman" w:hAnsi="Times New Roman" w:cs="Times New Roman"/>
+          <w:i/>
+          <w:sz w:val="24"/>
+          <w:szCs w:val="24"/>
+        </w:rPr>
+        <w:t>a</w:t>
+      </w:r>
+      <w:r>
+        <w:rPr>
+          <w:rFonts w:ascii="Times New Roman" w:hAnsi="Times New Roman" w:cs="Times New Roman"/>
+          <w:i/>
+          <w:sz w:val="24"/>
+          <w:szCs w:val="24"/>
+        </w:rPr>
+        <w:t>polation of the model domain to the statewide data was unlikely.</w:t>
+      </w:r>
+      <w:r>
+        <w:rPr>
+          <w:rFonts w:ascii="Times New Roman" w:hAnsi="Times New Roman" w:cs="Times New Roman"/>
+          <w:i/>
+          <w:sz w:val="24"/>
+          <w:szCs w:val="24"/>
+        </w:rPr>
+        <w:t>”</w:t>
+      </w:r>
+    </w:p>
+    <w:p>
+      <w:pPr>
+        <w:spacing w:after="0"/>
+        <w:rPr>
+          <w:rFonts w:ascii="Times New Roman" w:hAnsi="Times New Roman" w:cs="Times New Roman"/>
+          <w:sz w:val="24"/>
+          <w:szCs w:val="24"/>
+        </w:rPr>
+      </w:pPr>
+      <w:r>
+        <w:rPr>
+          <w:rFonts w:ascii="Times New Roman" w:hAnsi="Times New Roman" w:cs="Times New Roman"/>
+          <w:sz w:val="24"/>
+          <w:szCs w:val="24"/>
+        </w:rPr>
+        <w:br/>
+        <w:t>264 "We used a CSCI threshold (typo) of 0.79, following previous examples (Mazor…)…and the predicted 10th and 90th percentiles of expected CSCI scores to define an expected range." Typo of threshold. </w:t>
+      </w:r>
+      <w:r>
+        <w:rPr>
+          <w:rFonts w:ascii="Times New Roman" w:hAnsi="Times New Roman" w:cs="Times New Roman"/>
+          <w:sz w:val="24"/>
+          <w:szCs w:val="24"/>
+        </w:rPr>
+        <w:br/>
+        <w:t>Also, I think you can reference Mazor and not mention the 10th percentile of reference calibration sites, since you have calibration sites too?</w:t>
+      </w:r>
+      <w:r>
+        <w:rPr>
+          <w:rFonts w:ascii="Times New Roman" w:hAnsi="Times New Roman" w:cs="Times New Roman"/>
+          <w:sz w:val="24"/>
+          <w:szCs w:val="24"/>
+        </w:rPr>
+        <w:br/>
+        <w:t>Lastly, again, not sure this is a prediction interval. Need a new term - tried expected range - could use predicted range, perhaps?</w:t>
+      </w:r>
+    </w:p>
+    <w:p>
+      <w:pPr>
+        <w:spacing w:after="0"/>
+        <w:rPr>
+          <w:rFonts w:ascii="Times New Roman" w:hAnsi="Times New Roman" w:cs="Times New Roman"/>
+          <w:i/>
+          <w:sz w:val="24"/>
+          <w:szCs w:val="24"/>
+        </w:rPr>
+      </w:pPr>
+      <w:r>
+        <w:rPr>
+          <w:rFonts w:ascii="Times New Roman" w:hAnsi="Times New Roman" w:cs="Times New Roman"/>
+          <w:i/>
+          <w:sz w:val="24"/>
+          <w:szCs w:val="24"/>
+        </w:rPr>
+        <w:t>Typo fixed, removed content about reference calibration sties (agree that this is confusing since these are different calibration sites from those in the current manuscript), and no longer describe the ranges as a prediction interval.</w:t>
+      </w:r>
+    </w:p>
+    <w:p>
+      <w:pPr>
+        <w:spacing w:after="0"/>
+        <w:rPr>
+          <w:rFonts w:ascii="Times New Roman" w:hAnsi="Times New Roman" w:cs="Times New Roman"/>
+          <w:sz w:val="24"/>
+          <w:szCs w:val="24"/>
+        </w:rPr>
+      </w:pPr>
+      <w:r>
+        <w:rPr>
+          <w:rFonts w:ascii="Times New Roman" w:hAnsi="Times New Roman" w:cs="Times New Roman"/>
+          <w:sz w:val="24"/>
+          <w:szCs w:val="24"/>
+        </w:rPr>
+        <w:lastRenderedPageBreak/>
+        <w:br/>
+        <w:t>267 "Stream segments where the predicted 90th quantile score was below the threshold were considered likely constrained, whereas those where the predicted 10th percentile was above the threshold were considered likely unconstrained."</w:t>
+      </w:r>
+    </w:p>
+    <w:p>
+      <w:pPr>
+        <w:spacing w:after="0"/>
+        <w:rPr>
+          <w:rFonts w:ascii="Times New Roman" w:hAnsi="Times New Roman" w:cs="Times New Roman"/>
+          <w:sz w:val="24"/>
+          <w:szCs w:val="24"/>
+        </w:rPr>
+      </w:pPr>
+      <w:r>
+        <w:rPr>
+          <w:rFonts w:ascii="Times New Roman" w:hAnsi="Times New Roman" w:cs="Times New Roman"/>
+          <w:i/>
+          <w:sz w:val="24"/>
+          <w:szCs w:val="24"/>
+        </w:rPr>
+        <w:t>Changed.</w:t>
+      </w:r>
+    </w:p>
+    <w:p>
+      <w:pPr>
+        <w:spacing w:after="0"/>
+        <w:rPr>
+          <w:rFonts w:ascii="Times New Roman" w:hAnsi="Times New Roman" w:cs="Times New Roman"/>
+          <w:sz w:val="24"/>
+          <w:szCs w:val="24"/>
+        </w:rPr>
+      </w:pPr>
+      <w:r>
+        <w:rPr>
+          <w:rFonts w:ascii="Times New Roman" w:hAnsi="Times New Roman" w:cs="Times New Roman"/>
+          <w:sz w:val="24"/>
+          <w:szCs w:val="24"/>
+        </w:rPr>
+        <w:br/>
+        <w:t>273 "…depend on the percentile range of score…."</w:t>
+      </w:r>
+    </w:p>
+    <w:p>
+      <w:pPr>
+        <w:spacing w:after="0"/>
+        <w:rPr>
+          <w:rFonts w:ascii="Times New Roman" w:hAnsi="Times New Roman" w:cs="Times New Roman"/>
+          <w:sz w:val="24"/>
+          <w:szCs w:val="24"/>
+        </w:rPr>
+      </w:pPr>
+      <w:r>
+        <w:rPr>
+          <w:rFonts w:ascii="Times New Roman" w:hAnsi="Times New Roman" w:cs="Times New Roman"/>
+          <w:i/>
+          <w:sz w:val="24"/>
+          <w:szCs w:val="24"/>
+        </w:rPr>
+        <w:t>Changed.</w:t>
+      </w:r>
+    </w:p>
+    <w:p>
+      <w:pPr>
+        <w:spacing w:after="0"/>
+        <w:rPr>
+          <w:rFonts w:ascii="Times New Roman" w:hAnsi="Times New Roman" w:cs="Times New Roman"/>
+          <w:i/>
+          <w:sz w:val="24"/>
+          <w:szCs w:val="24"/>
+        </w:rPr>
+      </w:pPr>
+      <w:r>
+        <w:rPr>
+          <w:rFonts w:ascii="Times New Roman" w:hAnsi="Times New Roman" w:cs="Times New Roman"/>
+          <w:sz w:val="24"/>
+          <w:szCs w:val="24"/>
+        </w:rPr>
+        <w:br/>
+        <w:t>274 Word choice on certainty. Band or percentile range. I am not sure this is certainty, which is, again, a statistically loaded term for a variable value.</w:t>
+      </w:r>
+    </w:p>
+    <w:p>
+      <w:pPr>
+        <w:spacing w:after="0"/>
+        <w:rPr>
+          <w:rFonts w:ascii="Times New Roman" w:hAnsi="Times New Roman" w:cs="Times New Roman"/>
+          <w:i/>
+          <w:sz w:val="24"/>
+          <w:szCs w:val="24"/>
+        </w:rPr>
+      </w:pPr>
+      <w:r>
+        <w:rPr>
+          <w:rFonts w:ascii="Times New Roman" w:hAnsi="Times New Roman" w:cs="Times New Roman"/>
+          <w:i/>
+          <w:sz w:val="24"/>
+          <w:szCs w:val="24"/>
+        </w:rPr>
+        <w:t>The following sentences</w:t>
+      </w:r>
+      <w:r>
+        <w:rPr>
+          <w:rFonts w:ascii="Times New Roman" w:hAnsi="Times New Roman" w:cs="Times New Roman"/>
+          <w:i/>
+          <w:sz w:val="24"/>
+          <w:szCs w:val="24"/>
+        </w:rPr>
+        <w:t xml:space="preserve"> (lines 275-278)</w:t>
+      </w:r>
+      <w:r>
+        <w:rPr>
+          <w:rFonts w:ascii="Times New Roman" w:hAnsi="Times New Roman" w:cs="Times New Roman"/>
+          <w:i/>
+          <w:sz w:val="24"/>
+          <w:szCs w:val="24"/>
+        </w:rPr>
+        <w:t xml:space="preserve"> that were added in response to the first round of revisions address this concern.  We feel that it is useful to describe these ranges as “certainty” from the context of how acceptable a user might consider a range of expectations to be for a particular application.</w:t>
+      </w:r>
+    </w:p>
+    <w:p>
+      <w:pPr>
+        <w:spacing w:after="0"/>
+        <w:rPr>
+          <w:rFonts w:ascii="Times New Roman" w:hAnsi="Times New Roman" w:cs="Times New Roman"/>
+          <w:sz w:val="24"/>
+          <w:szCs w:val="24"/>
+        </w:rPr>
+      </w:pPr>
+      <w:r>
+        <w:rPr>
+          <w:rFonts w:ascii="Times New Roman" w:hAnsi="Times New Roman" w:cs="Times New Roman"/>
+          <w:i/>
+          <w:sz w:val="24"/>
+          <w:szCs w:val="24"/>
+        </w:rPr>
+        <w:t xml:space="preserve">  </w:t>
+      </w:r>
+      <w:r>
+        <w:rPr>
+          <w:rFonts w:ascii="Times New Roman" w:hAnsi="Times New Roman" w:cs="Times New Roman"/>
+          <w:sz w:val="24"/>
+          <w:szCs w:val="24"/>
+        </w:rPr>
+        <w:br/>
+        <w:t>272-284 Why does this matter? Isn't it self-revelatory? If you change the width of quantiles, of course more will fall above or below, same with the threshold. I am not sure you actually need to demonstrate this…</w:t>
+      </w:r>
+    </w:p>
+    <w:p>
+      <w:pPr>
+        <w:spacing w:after="0"/>
+        <w:rPr>
+          <w:rFonts w:ascii="Times New Roman" w:hAnsi="Times New Roman" w:cs="Times New Roman"/>
+          <w:i/>
+          <w:sz w:val="24"/>
+          <w:szCs w:val="24"/>
+        </w:rPr>
+      </w:pPr>
+      <w:r>
+        <w:rPr>
+          <w:rFonts w:ascii="Times New Roman" w:hAnsi="Times New Roman" w:cs="Times New Roman"/>
+          <w:i/>
+          <w:sz w:val="24"/>
+          <w:szCs w:val="24"/>
+        </w:rPr>
+        <w:t xml:space="preserve">We agree that some of this is indeed self-revelatory, but we think the analysis provides an indication of how much change might be expected with key differences between regions.  The direction of the changes </w:t>
+      </w:r>
+      <w:r>
+        <w:rPr>
+          <w:rFonts w:ascii="Times New Roman" w:hAnsi="Times New Roman" w:cs="Times New Roman"/>
+          <w:i/>
+          <w:sz w:val="24"/>
+          <w:szCs w:val="24"/>
+        </w:rPr>
+        <w:t xml:space="preserve">was </w:t>
+      </w:r>
+      <w:r>
+        <w:rPr>
+          <w:rFonts w:ascii="Times New Roman" w:hAnsi="Times New Roman" w:cs="Times New Roman"/>
+          <w:i/>
+          <w:sz w:val="24"/>
+          <w:szCs w:val="24"/>
+        </w:rPr>
+        <w:t>expected</w:t>
+      </w:r>
+      <w:r>
+        <w:rPr>
+          <w:rFonts w:ascii="Times New Roman" w:hAnsi="Times New Roman" w:cs="Times New Roman"/>
+          <w:i/>
+          <w:sz w:val="24"/>
+          <w:szCs w:val="24"/>
+        </w:rPr>
+        <w:t xml:space="preserve"> based on how we constructed the model, but the important differences were variation in the changes</w:t>
+      </w:r>
+      <w:r>
+        <w:rPr>
+          <w:rFonts w:ascii="Times New Roman" w:hAnsi="Times New Roman" w:cs="Times New Roman"/>
+          <w:i/>
+          <w:sz w:val="24"/>
+          <w:szCs w:val="24"/>
+        </w:rPr>
+        <w:t xml:space="preserve"> between regions based on land use differences. </w:t>
+      </w:r>
+      <w:r>
+        <w:rPr>
+          <w:rFonts w:ascii="Times New Roman" w:hAnsi="Times New Roman" w:cs="Times New Roman"/>
+          <w:i/>
+          <w:sz w:val="24"/>
+          <w:szCs w:val="24"/>
+        </w:rPr>
+        <w:t>We have added a sentence for clarity: “</w:t>
+      </w:r>
+      <w:r>
+        <w:rPr>
+          <w:rFonts w:ascii="Times New Roman" w:hAnsi="Times New Roman" w:cs="Times New Roman"/>
+          <w:i/>
+          <w:sz w:val="24"/>
+          <w:szCs w:val="24"/>
+        </w:rPr>
+        <w:t>Although some of the results can be assumed (e.g., increasing CSCI thresholds causes more sites to be classified as constrained), we expected differences among regions based on differences in land use.</w:t>
+      </w:r>
+      <w:r>
+        <w:rPr>
+          <w:rFonts w:ascii="Times New Roman" w:hAnsi="Times New Roman" w:cs="Times New Roman"/>
+          <w:i/>
+          <w:sz w:val="24"/>
+          <w:szCs w:val="24"/>
+        </w:rPr>
+        <w:t>”</w:t>
+      </w:r>
+    </w:p>
+    <w:p>
+      <w:pPr>
+        <w:spacing w:after="0"/>
+        <w:rPr>
+          <w:rFonts w:ascii="Times New Roman" w:hAnsi="Times New Roman" w:cs="Times New Roman"/>
+          <w:sz w:val="24"/>
+          <w:szCs w:val="24"/>
+        </w:rPr>
+      </w:pPr>
+    </w:p>
+    <w:p>
+      <w:pPr>
+        <w:spacing w:after="0"/>
+        <w:rPr>
+          <w:rFonts w:ascii="Times New Roman" w:hAnsi="Times New Roman" w:cs="Times New Roman"/>
+          <w:i/>
+          <w:sz w:val="24"/>
+          <w:szCs w:val="24"/>
+        </w:rPr>
+      </w:pPr>
+      <w:r>
+        <w:rPr>
+          <w:rFonts w:ascii="Times New Roman" w:hAnsi="Times New Roman" w:cs="Times New Roman"/>
+          <w:i/>
+          <w:sz w:val="24"/>
+          <w:szCs w:val="24"/>
+        </w:rPr>
+        <w:t xml:space="preserve">Note that content for lines 291 to 346 was moved to the discussion or supplement.  </w:t>
+      </w:r>
+    </w:p>
+    <w:p>
+      <w:pPr>
+        <w:spacing w:after="0"/>
+        <w:rPr>
+          <w:rFonts w:ascii="Times New Roman" w:hAnsi="Times New Roman" w:cs="Times New Roman"/>
+          <w:i/>
+          <w:sz w:val="24"/>
+          <w:szCs w:val="24"/>
+        </w:rPr>
+      </w:pPr>
+    </w:p>
+    <w:p>
+      <w:pPr>
+        <w:spacing w:after="0"/>
+        <w:rPr>
+          <w:rFonts w:ascii="Times New Roman" w:hAnsi="Times New Roman" w:cs="Times New Roman"/>
+          <w:sz w:val="24"/>
+          <w:szCs w:val="24"/>
+        </w:rPr>
+      </w:pPr>
+      <w:r>
+        <w:rPr>
+          <w:rFonts w:ascii="Times New Roman" w:hAnsi="Times New Roman" w:cs="Times New Roman"/>
+          <w:sz w:val="24"/>
+          <w:szCs w:val="24"/>
+        </w:rPr>
+        <w:t>298 How so? How would it be prioritized differently? Is that based on experience or interviewing</w:t>
+      </w:r>
+      <w:r>
+        <w:rPr>
+          <w:rFonts w:ascii="Times New Roman" w:hAnsi="Times New Roman" w:cs="Times New Roman"/>
+          <w:i/>
+          <w:sz w:val="24"/>
+          <w:szCs w:val="24"/>
+        </w:rPr>
+        <w:t>?</w:t>
+      </w:r>
+      <w:r>
+        <w:rPr>
+          <w:rFonts w:ascii="Times New Roman" w:hAnsi="Times New Roman" w:cs="Times New Roman"/>
+          <w:i/>
+          <w:sz w:val="24"/>
+          <w:szCs w:val="24"/>
+        </w:rPr>
+        <w:t xml:space="preserve"> Sentence was modified: “</w:t>
+      </w:r>
+      <w:r>
+        <w:rPr>
+          <w:rFonts w:ascii="Times New Roman" w:hAnsi="Times New Roman" w:cs="Times New Roman"/>
+          <w:i/>
+          <w:sz w:val="24"/>
+          <w:szCs w:val="24"/>
+        </w:rPr>
+        <w:t>Alternatively, a site scoring as expected in an unconstrained segment could be a higher priority for managers than a site scoring as expected in a constrained segment</w:t>
+      </w:r>
+      <w:r>
+        <w:rPr>
+          <w:rFonts w:ascii="Times New Roman" w:hAnsi="Times New Roman" w:cs="Times New Roman"/>
+          <w:i/>
+          <w:sz w:val="24"/>
+          <w:szCs w:val="24"/>
+        </w:rPr>
+        <w:t>;</w:t>
+      </w:r>
+      <w:r>
+        <w:rPr>
+          <w:rFonts w:ascii="Times New Roman" w:hAnsi="Times New Roman" w:cs="Times New Roman"/>
+          <w:i/>
+          <w:sz w:val="24"/>
+          <w:szCs w:val="24"/>
+        </w:rPr>
+        <w:t xml:space="preserve"> the latter may require more resources for comparable improvements in biotic condition.</w:t>
+      </w:r>
+      <w:r>
+        <w:rPr>
+          <w:rFonts w:ascii="Times New Roman" w:hAnsi="Times New Roman" w:cs="Times New Roman"/>
+          <w:i/>
+          <w:sz w:val="24"/>
+          <w:szCs w:val="24"/>
+        </w:rPr>
+        <w:t>”</w:t>
+      </w:r>
+      <w:r>
+        <w:rPr>
+          <w:rFonts w:ascii="Times New Roman" w:hAnsi="Times New Roman" w:cs="Times New Roman"/>
+          <w:sz w:val="24"/>
+          <w:szCs w:val="24"/>
+        </w:rPr>
+        <w:br/>
+      </w:r>
+    </w:p>
+    <w:p>
+      <w:pPr>
+        <w:spacing w:after="0"/>
+        <w:rPr>
+          <w:rFonts w:ascii="Times New Roman" w:hAnsi="Times New Roman" w:cs="Times New Roman"/>
+          <w:i/>
+          <w:sz w:val="24"/>
+          <w:szCs w:val="24"/>
+        </w:rPr>
+      </w:pPr>
+      <w:r>
+        <w:rPr>
+          <w:rFonts w:ascii="Times New Roman" w:hAnsi="Times New Roman" w:cs="Times New Roman"/>
+          <w:sz w:val="24"/>
+          <w:szCs w:val="24"/>
+        </w:rPr>
+        <w:t>300-301 You lost me here. </w:t>
+      </w:r>
+    </w:p>
+    <w:p>
+      <w:pPr>
+        <w:spacing w:after="0"/>
+        <w:rPr>
+          <w:rFonts w:ascii="Times New Roman" w:hAnsi="Times New Roman" w:cs="Times New Roman"/>
+          <w:i/>
+          <w:sz w:val="24"/>
+          <w:szCs w:val="24"/>
+        </w:rPr>
+      </w:pPr>
+      <w:r>
+        <w:rPr>
+          <w:rFonts w:ascii="Times New Roman" w:hAnsi="Times New Roman" w:cs="Times New Roman"/>
+          <w:i/>
+          <w:sz w:val="24"/>
+          <w:szCs w:val="24"/>
+        </w:rPr>
+        <w:t>Separated into two sentences for clarity: “</w:t>
+      </w:r>
+      <w:r>
+        <w:rPr>
+          <w:rFonts w:ascii="Times New Roman" w:hAnsi="Times New Roman" w:cs="Times New Roman"/>
+          <w:i/>
+          <w:sz w:val="24"/>
+          <w:szCs w:val="24"/>
+        </w:rPr>
+        <w:t>The statewide model provides only a range of expected scores for a stream segment.  Comparison of observed index scores from an actual biological sample with the results from the model can establish a basis for how managers prioritize sites.</w:t>
+      </w:r>
+      <w:r>
+        <w:rPr>
+          <w:rFonts w:ascii="Times New Roman" w:hAnsi="Times New Roman" w:cs="Times New Roman"/>
+          <w:i/>
+          <w:sz w:val="24"/>
+          <w:szCs w:val="24"/>
+        </w:rPr>
+        <w:t>”</w:t>
+      </w:r>
+    </w:p>
+    <w:p>
+      <w:pPr>
+        <w:spacing w:after="0"/>
+        <w:rPr>
+          <w:rFonts w:ascii="Times New Roman" w:hAnsi="Times New Roman" w:cs="Times New Roman"/>
+          <w:sz w:val="24"/>
+          <w:szCs w:val="24"/>
+        </w:rPr>
+      </w:pPr>
+      <w:r>
+        <w:rPr>
+          <w:rFonts w:ascii="Times New Roman" w:hAnsi="Times New Roman" w:cs="Times New Roman"/>
+          <w:sz w:val="24"/>
+          <w:szCs w:val="24"/>
+        </w:rPr>
+        <w:br/>
+        <w:t>309 I think this should be Figure 4b.</w:t>
+      </w:r>
+    </w:p>
+    <w:p>
+      <w:pPr>
+        <w:spacing w:after="0"/>
+        <w:rPr>
+          <w:rFonts w:ascii="Times New Roman" w:hAnsi="Times New Roman" w:cs="Times New Roman"/>
+          <w:sz w:val="24"/>
+          <w:szCs w:val="24"/>
+        </w:rPr>
+      </w:pPr>
+      <w:r>
+        <w:rPr>
+          <w:rFonts w:ascii="Times New Roman" w:hAnsi="Times New Roman" w:cs="Times New Roman"/>
+          <w:i/>
+          <w:sz w:val="24"/>
+          <w:szCs w:val="24"/>
+        </w:rPr>
+        <w:t>Changed</w:t>
+      </w:r>
+      <w:r>
+        <w:rPr>
+          <w:rFonts w:ascii="Times New Roman" w:hAnsi="Times New Roman" w:cs="Times New Roman"/>
+          <w:i/>
+          <w:sz w:val="24"/>
+          <w:szCs w:val="24"/>
+        </w:rPr>
+        <w:t xml:space="preserve"> (but now S4b)</w:t>
+      </w:r>
+      <w:r>
+        <w:rPr>
+          <w:rFonts w:ascii="Times New Roman" w:hAnsi="Times New Roman" w:cs="Times New Roman"/>
+          <w:i/>
+          <w:sz w:val="24"/>
+          <w:szCs w:val="24"/>
+        </w:rPr>
+        <w:t>.</w:t>
+      </w:r>
+    </w:p>
+    <w:p>
+      <w:pPr>
+        <w:spacing w:after="0"/>
+        <w:rPr>
+          <w:rFonts w:ascii="Times New Roman" w:hAnsi="Times New Roman" w:cs="Times New Roman"/>
+          <w:i/>
+          <w:sz w:val="24"/>
+          <w:szCs w:val="24"/>
+        </w:rPr>
+      </w:pPr>
+      <w:r>
+        <w:rPr>
+          <w:rFonts w:ascii="Times New Roman" w:hAnsi="Times New Roman" w:cs="Times New Roman"/>
+          <w:sz w:val="24"/>
+          <w:szCs w:val="24"/>
+        </w:rPr>
+        <w:br/>
+      </w:r>
+      <w:r>
+        <w:rPr>
+          <w:rFonts w:ascii="Times New Roman" w:hAnsi="Times New Roman" w:cs="Times New Roman"/>
+          <w:sz w:val="24"/>
+          <w:szCs w:val="24"/>
+        </w:rPr>
+        <w:lastRenderedPageBreak/>
+        <w:t>329-331 You lost me here too</w:t>
+      </w:r>
+    </w:p>
+    <w:p>
+      <w:pPr>
+        <w:spacing w:after="0"/>
+        <w:rPr>
+          <w:rFonts w:ascii="Times New Roman" w:hAnsi="Times New Roman" w:cs="Times New Roman"/>
+          <w:i/>
+          <w:sz w:val="24"/>
+          <w:szCs w:val="24"/>
+        </w:rPr>
+      </w:pPr>
+      <w:r>
+        <w:rPr>
+          <w:rFonts w:ascii="Times New Roman" w:hAnsi="Times New Roman" w:cs="Times New Roman"/>
+          <w:i/>
+          <w:sz w:val="24"/>
+          <w:szCs w:val="24"/>
+        </w:rPr>
+        <w:t xml:space="preserve">This statement was originally made to clarify that sites that were not assigned a priority (restore, investigate, or protect) were not simply ignored.  It was assumed that any routine monitoring or baseline maintenance that occurred at these sites was to continue. </w:t>
+      </w:r>
+    </w:p>
+    <w:p>
+      <w:pPr>
+        <w:spacing w:after="0"/>
+        <w:rPr>
+          <w:rFonts w:ascii="Times New Roman" w:hAnsi="Times New Roman" w:cs="Times New Roman"/>
           <w:sz w:val="24"/>
           <w:szCs w:val="24"/>
         </w:rPr>
@@ -6025,115 +7123,196 @@
           <w:szCs w:val="24"/>
         </w:rPr>
         <w:br/>
-        <w:t>242 "…on a random draw of sites from strata of quartiles defined by…"</w:t>
-      </w:r>
-      <w:r>
-        <w:rPr>
-          <w:rFonts w:ascii="Times New Roman" w:hAnsi="Times New Roman" w:cs="Times New Roman"/>
-          <w:sz w:val="24"/>
-          <w:szCs w:val="24"/>
-        </w:rPr>
-        <w:br/>
-        <w:t>244 "…landscape development among regions (i.e.,…" Between is typically two objects and among is for &gt;2, I think…</w:t>
-      </w:r>
-      <w:r>
-        <w:rPr>
-          <w:rFonts w:ascii="Times New Roman" w:hAnsi="Times New Roman" w:cs="Times New Roman"/>
-          <w:sz w:val="24"/>
-          <w:szCs w:val="24"/>
-        </w:rPr>
-        <w:br/>
-        <w:t>246 The remaining 25% of sites were used…. Right? Since you mentioned 75% above.</w:t>
-      </w:r>
-      <w:r>
-        <w:rPr>
-          <w:rFonts w:ascii="Times New Roman" w:hAnsi="Times New Roman" w:cs="Times New Roman"/>
-          <w:sz w:val="24"/>
-          <w:szCs w:val="24"/>
-        </w:rPr>
-        <w:br/>
-        <w:t>252 …indicated food predictive ability. </w:t>
-      </w:r>
-      <w:r>
-        <w:rPr>
-          <w:rFonts w:ascii="Times New Roman" w:hAnsi="Times New Roman" w:cs="Times New Roman"/>
-          <w:sz w:val="24"/>
-          <w:szCs w:val="24"/>
-        </w:rPr>
-        <w:br/>
-        <w:t>254-256 I would cut this. Either start with this sentence or drop. I think its redundant.</w:t>
-      </w:r>
-      <w:r>
-        <w:rPr>
-          <w:rFonts w:ascii="Times New Roman" w:hAnsi="Times New Roman" w:cs="Times New Roman"/>
-          <w:sz w:val="24"/>
-          <w:szCs w:val="24"/>
-        </w:rPr>
-        <w:br/>
-        <w:t>258 I had noticed this earlier either. You use 1.4% of the segments to predict the rest. Is there any concern about applicability of your model to all segments? Can you run a test of what predictor combinations are within the experience of the model and flag segments that you cannot predict, a la the test Van Sickle developed for the O/E code all-subsets DFA version? There are likely sites that just are way too outside your model predictor range set… A multivariate test should work. I think Mazor et al. 2016 may have used one for the CSCI development actually. Not sure.</w:t>
-      </w:r>
-      <w:r>
-        <w:rPr>
-          <w:rFonts w:ascii="Times New Roman" w:hAnsi="Times New Roman" w:cs="Times New Roman"/>
-          <w:sz w:val="24"/>
-          <w:szCs w:val="24"/>
-        </w:rPr>
-        <w:br/>
-        <w:t>264 "We used a CSCI threshold (typo) of 0.79, following previous examples (Mazor…)…and the predicted 10th and 90th percentiles of expected CSCI scores to define an expected range." Typo of threshold. </w:t>
-      </w:r>
-      <w:r>
-        <w:rPr>
-          <w:rFonts w:ascii="Times New Roman" w:hAnsi="Times New Roman" w:cs="Times New Roman"/>
-          <w:sz w:val="24"/>
-          <w:szCs w:val="24"/>
-        </w:rPr>
-        <w:br/>
-        <w:t>Also, I think you can reference Mazor and not mention the 10th percentile of reference calibration sites, since you have calibration sites too?</w:t>
-      </w:r>
-      <w:r>
-        <w:rPr>
-          <w:rFonts w:ascii="Times New Roman" w:hAnsi="Times New Roman" w:cs="Times New Roman"/>
-          <w:sz w:val="24"/>
-          <w:szCs w:val="24"/>
-        </w:rPr>
-        <w:br/>
-        <w:t>Lastly, again, not sure this is a prediction interval. Need a new term - tried expected range - could use predicted range, perhaps?</w:t>
-      </w:r>
-      <w:r>
-        <w:rPr>
-          <w:rFonts w:ascii="Times New Roman" w:hAnsi="Times New Roman" w:cs="Times New Roman"/>
-          <w:sz w:val="24"/>
-          <w:szCs w:val="24"/>
-        </w:rPr>
-        <w:br/>
-        <w:t>267 "Stream segments where the predicted 90th quantile score was below the threshold were considered likely constrained, whereas those where the predicted 10th percentile was above the threshold were considered likely unconstrained."</w:t>
-      </w:r>
-      <w:r>
-        <w:rPr>
-          <w:rFonts w:ascii="Times New Roman" w:hAnsi="Times New Roman" w:cs="Times New Roman"/>
-          <w:sz w:val="24"/>
-          <w:szCs w:val="24"/>
-        </w:rPr>
-        <w:br/>
-        <w:t>273 "…depend on the percentile range of score…."</w:t>
-      </w:r>
-      <w:r>
-        <w:rPr>
-          <w:rFonts w:ascii="Times New Roman" w:hAnsi="Times New Roman" w:cs="Times New Roman"/>
-          <w:sz w:val="24"/>
-          <w:szCs w:val="24"/>
-        </w:rPr>
-        <w:br/>
-        <w:t>274 Word choice on certainty. Band or percentile range. I am not sure this is certainty, which is, again, a statistically loaded term for a variable value.</w:t>
-      </w:r>
-      <w:r>
-        <w:rPr>
-          <w:rFonts w:ascii="Times New Roman" w:hAnsi="Times New Roman" w:cs="Times New Roman"/>
-          <w:sz w:val="24"/>
-          <w:szCs w:val="24"/>
-        </w:rPr>
-        <w:br/>
-        <w:t xml:space="preserve">272-284 Why does this matter? Isn't it self-revelatory? If you change the width of quantiles, of </w:t>
+        <w:t>332-333 I think you already referenced this table above (line 321).</w:t>
+      </w:r>
+      <w:r>
+        <w:rPr>
+          <w:rFonts w:ascii="Times New Roman" w:hAnsi="Times New Roman" w:cs="Times New Roman"/>
+          <w:sz w:val="24"/>
+          <w:szCs w:val="24"/>
+        </w:rPr>
+        <w:br/>
+        <w:t>350 "…and the predicted medians (r=0.75, RMSE = 0.17; Table 4, Figure S4).</w:t>
+      </w:r>
+      <w:r>
+        <w:rPr>
+          <w:rFonts w:ascii="Times New Roman" w:hAnsi="Times New Roman" w:cs="Times New Roman"/>
+          <w:sz w:val="24"/>
+          <w:szCs w:val="24"/>
+        </w:rPr>
+        <w:br/>
+        <w:t>351 Scratch this sentence. See line above. Just put in parenthetical.</w:t>
+      </w:r>
+      <w:r>
+        <w:rPr>
+          <w:rFonts w:ascii="Times New Roman" w:hAnsi="Times New Roman" w:cs="Times New Roman"/>
+          <w:sz w:val="24"/>
+          <w:szCs w:val="24"/>
+        </w:rPr>
+        <w:br/>
+        <w:t>349-352 I am getting confused on how you evaluated quantile prediction. I guess median vs. observed is a fair estimate of how well the model predicts central tendency, but how do you evaluate how well it is evaluating other, even extreme quantiles? What is your confidence in site quantile estimates? Because isn't the observed score for any site any possible quantile? Medians are expected 50% of the time you sample a site, but wouldn't you be able to use multiple sampled sites to evaluate your other quantile predictions? Someone with better stats thinking than me needs to chime in - but since the quantiles are important - how well are you modeling them?</w:t>
+      </w:r>
+      <w:r>
+        <w:rPr>
+          <w:rFonts w:ascii="Times New Roman" w:hAnsi="Times New Roman" w:cs="Times New Roman"/>
+          <w:sz w:val="24"/>
+          <w:szCs w:val="24"/>
+        </w:rPr>
+        <w:br/>
+        <w:t>353 "…suggesting minimal median prediction bias…"</w:t>
+      </w:r>
+      <w:r>
+        <w:rPr>
+          <w:rFonts w:ascii="Times New Roman" w:hAnsi="Times New Roman" w:cs="Times New Roman"/>
+          <w:sz w:val="24"/>
+          <w:szCs w:val="24"/>
+        </w:rPr>
+        <w:br/>
+        <w:t>362 "slightly"? On p26 you say "poor". I agree with the latter. Or at least put it into context. Slightly lower does not imply the 30% lower performance that it is.</w:t>
+      </w:r>
+      <w:r>
+        <w:rPr>
+          <w:rFonts w:ascii="Times New Roman" w:hAnsi="Times New Roman" w:cs="Times New Roman"/>
+          <w:sz w:val="24"/>
+          <w:szCs w:val="24"/>
+        </w:rPr>
+        <w:br/>
+        <w:t>Also, I think you should use your validation results more - that is a more independent, true test of performance, is it not?</w:t>
+      </w:r>
+      <w:r>
+        <w:rPr>
+          <w:rFonts w:ascii="Times New Roman" w:hAnsi="Times New Roman" w:cs="Times New Roman"/>
+          <w:sz w:val="24"/>
+          <w:szCs w:val="24"/>
+        </w:rPr>
+        <w:br/>
+        <w:t>367 You could show p values for the slope and intercepts.</w:t>
+      </w:r>
+      <w:r>
+        <w:rPr>
+          <w:rFonts w:ascii="Times New Roman" w:hAnsi="Times New Roman" w:cs="Times New Roman"/>
+          <w:sz w:val="24"/>
+          <w:szCs w:val="24"/>
+        </w:rPr>
+        <w:br/>
+        <w:t>374 I bet these results are pretty close to what you'd get if you just use percent urban and percent ag….</w:t>
+      </w:r>
+      <w:r>
+        <w:rPr>
+          <w:rFonts w:ascii="Times New Roman" w:hAnsi="Times New Roman" w:cs="Times New Roman"/>
+          <w:sz w:val="24"/>
+          <w:szCs w:val="24"/>
+        </w:rPr>
+        <w:br/>
+        <w:t>377 "…within the decile range as often…."</w:t>
+      </w:r>
+      <w:r>
+        <w:rPr>
+          <w:rFonts w:ascii="Times New Roman" w:hAnsi="Times New Roman" w:cs="Times New Roman"/>
+          <w:sz w:val="24"/>
+          <w:szCs w:val="24"/>
+        </w:rPr>
+        <w:br/>
+        <w:t>381 Replace "caused by" with "evidence of"?</w:t>
+      </w:r>
+      <w:r>
+        <w:rPr>
+          <w:rFonts w:ascii="Times New Roman" w:hAnsi="Times New Roman" w:cs="Times New Roman"/>
+          <w:sz w:val="24"/>
+          <w:szCs w:val="24"/>
+        </w:rPr>
+        <w:br/>
+        <w:t>382-382 Really? Is the CH underscored @ 13%? I am not sure these statements are consistent across results.</w:t>
+      </w:r>
+      <w:r>
+        <w:rPr>
+          <w:rFonts w:ascii="Times New Roman" w:hAnsi="Times New Roman" w:cs="Times New Roman"/>
+          <w:sz w:val="24"/>
+          <w:szCs w:val="24"/>
+        </w:rPr>
+        <w:br/>
+        <w:t>386-392 Again, is this all that insightful? It is kind of self-revelatory…</w:t>
+      </w:r>
+      <w:r>
+        <w:rPr>
+          <w:rFonts w:ascii="Times New Roman" w:hAnsi="Times New Roman" w:cs="Times New Roman"/>
+          <w:sz w:val="24"/>
+          <w:szCs w:val="24"/>
+        </w:rPr>
+        <w:br/>
+        <w:t>404 "…lower watershed had (predicted or actual) median CSCI scores…." Don't you mean actual observed CSCI scores? I was confused.</w:t>
+      </w:r>
+      <w:r>
+        <w:rPr>
+          <w:rFonts w:ascii="Times New Roman" w:hAnsi="Times New Roman" w:cs="Times New Roman"/>
+          <w:sz w:val="24"/>
+          <w:szCs w:val="24"/>
+        </w:rPr>
+        <w:br/>
+        <w:t>407 How was "effectively used" quantified or even qualified? Versus what? What alternatives were tested or compared? Did you interview stakeholders?</w:t>
+      </w:r>
+      <w:r>
+        <w:rPr>
+          <w:rFonts w:ascii="Times New Roman" w:hAnsi="Times New Roman" w:cs="Times New Roman"/>
+          <w:sz w:val="24"/>
+          <w:szCs w:val="24"/>
+        </w:rPr>
+        <w:br/>
+        <w:t xml:space="preserve">407-415 Was there a before/after comparison of participants? If so, where are the data on that to compare? How did the tool change their decision </w:t>
+      </w:r>
+      <w:proofErr w:type="gramStart"/>
+      <w:r>
+        <w:rPr>
+          <w:rFonts w:ascii="Times New Roman" w:hAnsi="Times New Roman" w:cs="Times New Roman"/>
+          <w:sz w:val="24"/>
+          <w:szCs w:val="24"/>
+        </w:rPr>
+        <w:t>making.</w:t>
+      </w:r>
+      <w:proofErr w:type="gramEnd"/>
+      <w:r>
+        <w:rPr>
+          <w:rFonts w:ascii="Times New Roman" w:hAnsi="Times New Roman" w:cs="Times New Roman"/>
+          <w:sz w:val="24"/>
+          <w:szCs w:val="24"/>
+        </w:rPr>
+        <w:t xml:space="preserve"> You just seem to state that it did - but in no specific or quantified way or even qualified way.</w:t>
+      </w:r>
+      <w:r>
+        <w:rPr>
+          <w:rFonts w:ascii="Times New Roman" w:hAnsi="Times New Roman" w:cs="Times New Roman"/>
+          <w:sz w:val="24"/>
+          <w:szCs w:val="24"/>
+        </w:rPr>
+        <w:br/>
+        <w:t xml:space="preserve">419-425 But this also tracks land cover in this watershed. A big benefit of the tool is not just protecting the best or restoring the </w:t>
+      </w:r>
+      <w:proofErr w:type="gramStart"/>
+      <w:r>
+        <w:rPr>
+          <w:rFonts w:ascii="Times New Roman" w:hAnsi="Times New Roman" w:cs="Times New Roman"/>
+          <w:sz w:val="24"/>
+          <w:szCs w:val="24"/>
+        </w:rPr>
+        <w:t>worst, but</w:t>
+      </w:r>
+      <w:proofErr w:type="gramEnd"/>
+      <w:r>
+        <w:rPr>
+          <w:rFonts w:ascii="Times New Roman" w:hAnsi="Times New Roman" w:cs="Times New Roman"/>
+          <w:sz w:val="24"/>
+          <w:szCs w:val="24"/>
+        </w:rPr>
+        <w:t xml:space="preserve"> being informed by constraint. I am just not seeing much in these case study results that can be confirmed/tested - it is very circumspect and not even really observationally detailed. What are we really learning about the management process/experience that has changed? </w:t>
+      </w:r>
+      <w:r>
+        <w:rPr>
+          <w:rFonts w:ascii="Times New Roman" w:hAnsi="Times New Roman" w:cs="Times New Roman"/>
+          <w:sz w:val="24"/>
+          <w:szCs w:val="24"/>
+        </w:rPr>
+        <w:br/>
+        <w:t xml:space="preserve">432-435 I think the case study is so underdeveloped as to be not very useful to any audience. You finish by saying it can help identify where goals could be focused. So, how did it help do that in </w:t>
       </w:r>
       <w:r>
         <w:rPr>
@@ -6142,187 +7321,142 @@
           <w:szCs w:val="24"/>
         </w:rPr>
         <w:lastRenderedPageBreak/>
-        <w:t>course more will fall above or below, same with the threshold. I am not sure you actually need to demonstrate this…</w:t>
-      </w:r>
-      <w:r>
-        <w:rPr>
-          <w:rFonts w:ascii="Times New Roman" w:hAnsi="Times New Roman" w:cs="Times New Roman"/>
-          <w:sz w:val="24"/>
-          <w:szCs w:val="24"/>
-        </w:rPr>
-        <w:br/>
-        <w:t>298 How so? How would it be prioritized differently? Is that based on experience or interviewing?</w:t>
-      </w:r>
-      <w:r>
-        <w:rPr>
-          <w:rFonts w:ascii="Times New Roman" w:hAnsi="Times New Roman" w:cs="Times New Roman"/>
-          <w:sz w:val="24"/>
-          <w:szCs w:val="24"/>
-        </w:rPr>
-        <w:br/>
-        <w:t>300-301 You lost me here. </w:t>
-      </w:r>
-      <w:r>
-        <w:rPr>
-          <w:rFonts w:ascii="Times New Roman" w:hAnsi="Times New Roman" w:cs="Times New Roman"/>
-          <w:sz w:val="24"/>
-          <w:szCs w:val="24"/>
-        </w:rPr>
-        <w:br/>
-        <w:t>309 I think this should be Figure 4b.</w:t>
-      </w:r>
-      <w:r>
-        <w:rPr>
-          <w:rFonts w:ascii="Times New Roman" w:hAnsi="Times New Roman" w:cs="Times New Roman"/>
-          <w:sz w:val="24"/>
-          <w:szCs w:val="24"/>
-        </w:rPr>
-        <w:br/>
-        <w:t>329-331 You lost me here too</w:t>
-      </w:r>
-      <w:r>
-        <w:rPr>
-          <w:rFonts w:ascii="Times New Roman" w:hAnsi="Times New Roman" w:cs="Times New Roman"/>
-          <w:sz w:val="24"/>
-          <w:szCs w:val="24"/>
-        </w:rPr>
-        <w:br/>
-        <w:t>332-333 I think you already referenced this table above (line 321).</w:t>
-      </w:r>
-      <w:r>
-        <w:rPr>
-          <w:rFonts w:ascii="Times New Roman" w:hAnsi="Times New Roman" w:cs="Times New Roman"/>
-          <w:sz w:val="24"/>
-          <w:szCs w:val="24"/>
-        </w:rPr>
-        <w:br/>
-        <w:t>350 "…and the predicted medians (r=0.75, RMSE = 0.17; Table 4, Figure S4).</w:t>
-      </w:r>
-      <w:r>
-        <w:rPr>
-          <w:rFonts w:ascii="Times New Roman" w:hAnsi="Times New Roman" w:cs="Times New Roman"/>
-          <w:sz w:val="24"/>
-          <w:szCs w:val="24"/>
-        </w:rPr>
-        <w:br/>
-        <w:t>351 Scratch this sentence. See line above. Just put in parenthetical.</w:t>
-      </w:r>
-      <w:r>
-        <w:rPr>
-          <w:rFonts w:ascii="Times New Roman" w:hAnsi="Times New Roman" w:cs="Times New Roman"/>
-          <w:sz w:val="24"/>
-          <w:szCs w:val="24"/>
-        </w:rPr>
-        <w:br/>
-        <w:t>349-352 I am getting confused on how you evaluated quantile prediction. I guess median vs. observed is a fair estimate of how well the model predicts central tendency, but how do you evaluate how well it is evaluating other, even extreme quantiles? What is your confidence in site quantile estimates? Because isn't the observed score for any site any possible quantile? Medians are expected 50% of the time you sample a site, but wouldn't you be able to use multiple sampled sites to evaluate your other quantile predictions? Someone with better stats thinking than me needs to chime in - but since the quantiles are important - how well are you modeling them?</w:t>
-      </w:r>
-      <w:r>
-        <w:rPr>
-          <w:rFonts w:ascii="Times New Roman" w:hAnsi="Times New Roman" w:cs="Times New Roman"/>
-          <w:sz w:val="24"/>
-          <w:szCs w:val="24"/>
-        </w:rPr>
-        <w:br/>
-        <w:t>353 "…suggesting minimal median prediction bias…"</w:t>
-      </w:r>
-      <w:r>
-        <w:rPr>
-          <w:rFonts w:ascii="Times New Roman" w:hAnsi="Times New Roman" w:cs="Times New Roman"/>
-          <w:sz w:val="24"/>
-          <w:szCs w:val="24"/>
-        </w:rPr>
-        <w:br/>
-        <w:t>362 "slightly"? On p26 you say "poor". I agree with the latter. Or at least put it into context. Slightly lower does not imply the 30% lower performance that it is.</w:t>
-      </w:r>
-      <w:r>
-        <w:rPr>
-          <w:rFonts w:ascii="Times New Roman" w:hAnsi="Times New Roman" w:cs="Times New Roman"/>
-          <w:sz w:val="24"/>
-          <w:szCs w:val="24"/>
-        </w:rPr>
-        <w:br/>
-        <w:t>Also, I think you should use your validation results more - that is a more independent, true test of performance, is it not?</w:t>
-      </w:r>
-      <w:r>
-        <w:rPr>
-          <w:rFonts w:ascii="Times New Roman" w:hAnsi="Times New Roman" w:cs="Times New Roman"/>
-          <w:sz w:val="24"/>
-          <w:szCs w:val="24"/>
-        </w:rPr>
-        <w:br/>
-        <w:t>367 You could show p values for the slope and intercepts.</w:t>
-      </w:r>
-      <w:r>
-        <w:rPr>
-          <w:rFonts w:ascii="Times New Roman" w:hAnsi="Times New Roman" w:cs="Times New Roman"/>
-          <w:sz w:val="24"/>
-          <w:szCs w:val="24"/>
-        </w:rPr>
-        <w:br/>
-        <w:t>374 I bet these results are pretty close to what you'd get if you just use percent urban and percent ag….</w:t>
-      </w:r>
-      <w:r>
-        <w:rPr>
-          <w:rFonts w:ascii="Times New Roman" w:hAnsi="Times New Roman" w:cs="Times New Roman"/>
-          <w:sz w:val="24"/>
-          <w:szCs w:val="24"/>
-        </w:rPr>
-        <w:br/>
-        <w:t>377 "…within the decile range as often…."</w:t>
-      </w:r>
-      <w:r>
-        <w:rPr>
-          <w:rFonts w:ascii="Times New Roman" w:hAnsi="Times New Roman" w:cs="Times New Roman"/>
-          <w:sz w:val="24"/>
-          <w:szCs w:val="24"/>
-        </w:rPr>
-        <w:br/>
-        <w:t>381 Replace "caused by" with "evidence of"?</w:t>
-      </w:r>
-      <w:r>
-        <w:rPr>
-          <w:rFonts w:ascii="Times New Roman" w:hAnsi="Times New Roman" w:cs="Times New Roman"/>
-          <w:sz w:val="24"/>
-          <w:szCs w:val="24"/>
-        </w:rPr>
-        <w:br/>
-        <w:t>382-382 Really? Is the CH underscored @ 13%? I am not sure these statements are consistent across results.</w:t>
-      </w:r>
-      <w:r>
-        <w:rPr>
-          <w:rFonts w:ascii="Times New Roman" w:hAnsi="Times New Roman" w:cs="Times New Roman"/>
-          <w:sz w:val="24"/>
-          <w:szCs w:val="24"/>
-        </w:rPr>
-        <w:br/>
-        <w:t>386-392 Again, is this all that insightful? It is kind of self-revelatory…</w:t>
-      </w:r>
-      <w:r>
-        <w:rPr>
-          <w:rFonts w:ascii="Times New Roman" w:hAnsi="Times New Roman" w:cs="Times New Roman"/>
-          <w:sz w:val="24"/>
-          <w:szCs w:val="24"/>
-        </w:rPr>
-        <w:br/>
-        <w:t>404 "…lower watershed had (predicted or actual) median CSCI scores…." Don't you mean actual observed CSCI scores? I was confused.</w:t>
-      </w:r>
-      <w:r>
-        <w:rPr>
-          <w:rFonts w:ascii="Times New Roman" w:hAnsi="Times New Roman" w:cs="Times New Roman"/>
-          <w:sz w:val="24"/>
-          <w:szCs w:val="24"/>
-        </w:rPr>
-        <w:br/>
-        <w:t>407 How was "effectively used" quantified or even qualified? Versus what? What alternatives were tested or compared? Did you interview stakeholders?</w:t>
-      </w:r>
-      <w:r>
-        <w:rPr>
-          <w:rFonts w:ascii="Times New Roman" w:hAnsi="Times New Roman" w:cs="Times New Roman"/>
-          <w:sz w:val="24"/>
-          <w:szCs w:val="24"/>
-        </w:rPr>
-        <w:br/>
-        <w:t xml:space="preserve">407-415 Was there a before/after comparison of participants? If so, where are the data on that to compare? How did the tool change their decision </w:t>
+        <w:t>the case study - with real data on the participants experience.</w:t>
+      </w:r>
+      <w:r>
+        <w:rPr>
+          <w:rFonts w:ascii="Times New Roman" w:hAnsi="Times New Roman" w:cs="Times New Roman"/>
+          <w:sz w:val="24"/>
+          <w:szCs w:val="24"/>
+        </w:rPr>
+        <w:br/>
+        <w:t xml:space="preserve">438-439 I would add "or exceeding" after meeting - likewise, couldn't you add "…or that could exceed </w:t>
+      </w:r>
+      <w:proofErr w:type="spellStart"/>
+      <w:r>
+        <w:rPr>
+          <w:rFonts w:ascii="Times New Roman" w:hAnsi="Times New Roman" w:cs="Times New Roman"/>
+          <w:sz w:val="24"/>
+          <w:szCs w:val="24"/>
+        </w:rPr>
+        <w:t>bioobjectives</w:t>
+      </w:r>
+      <w:proofErr w:type="spellEnd"/>
+      <w:r>
+        <w:rPr>
+          <w:rFonts w:ascii="Times New Roman" w:hAnsi="Times New Roman" w:cs="Times New Roman"/>
+          <w:sz w:val="24"/>
+          <w:szCs w:val="24"/>
+        </w:rPr>
+        <w:t xml:space="preserve">." I mean, we should not race to the </w:t>
+      </w:r>
+      <w:proofErr w:type="spellStart"/>
+      <w:r>
+        <w:rPr>
+          <w:rFonts w:ascii="Times New Roman" w:hAnsi="Times New Roman" w:cs="Times New Roman"/>
+          <w:sz w:val="24"/>
+          <w:szCs w:val="24"/>
+        </w:rPr>
+        <w:t>bioobjective</w:t>
+      </w:r>
+      <w:proofErr w:type="spellEnd"/>
+      <w:r>
+        <w:rPr>
+          <w:rFonts w:ascii="Times New Roman" w:hAnsi="Times New Roman" w:cs="Times New Roman"/>
+          <w:sz w:val="24"/>
+          <w:szCs w:val="24"/>
+        </w:rPr>
+        <w:t xml:space="preserve"> - we should race to where segments COULD achieve. And if that is HIGHER than the </w:t>
+      </w:r>
+      <w:proofErr w:type="spellStart"/>
+      <w:r>
+        <w:rPr>
+          <w:rFonts w:ascii="Times New Roman" w:hAnsi="Times New Roman" w:cs="Times New Roman"/>
+          <w:sz w:val="24"/>
+          <w:szCs w:val="24"/>
+        </w:rPr>
+        <w:t>bioobjective</w:t>
+      </w:r>
+      <w:proofErr w:type="spellEnd"/>
+      <w:r>
+        <w:rPr>
+          <w:rFonts w:ascii="Times New Roman" w:hAnsi="Times New Roman" w:cs="Times New Roman"/>
+          <w:sz w:val="24"/>
+          <w:szCs w:val="24"/>
+        </w:rPr>
+        <w:t>, that is what we should be encouraging, don't you think? I think you can emphasize both ends of the spectrum of tool use.</w:t>
+      </w:r>
+      <w:r>
+        <w:rPr>
+          <w:rFonts w:ascii="Times New Roman" w:hAnsi="Times New Roman" w:cs="Times New Roman"/>
+          <w:sz w:val="24"/>
+          <w:szCs w:val="24"/>
+        </w:rPr>
+        <w:br/>
+        <w:t>457-458 Why? I am interested in your defense.</w:t>
+      </w:r>
+      <w:r>
+        <w:rPr>
+          <w:rFonts w:ascii="Times New Roman" w:hAnsi="Times New Roman" w:cs="Times New Roman"/>
+          <w:sz w:val="24"/>
+          <w:szCs w:val="24"/>
+        </w:rPr>
+        <w:br/>
+        <w:t>475-485 So I am wondering where the substance is here? How did this improve or worsen their process? There are a lot of general statements, but not many specifics from the actual participant experience that is quantified or even qualified from interviews, etc. </w:t>
+      </w:r>
+      <w:r>
+        <w:rPr>
+          <w:rFonts w:ascii="Times New Roman" w:hAnsi="Times New Roman" w:cs="Times New Roman"/>
+          <w:sz w:val="24"/>
+          <w:szCs w:val="24"/>
+        </w:rPr>
+        <w:br/>
+        <w:t>485 "…ensured that stakeholders were generally in agreement…" How so? How does that work or is even quantified?</w:t>
+      </w:r>
+      <w:r>
+        <w:rPr>
+          <w:rFonts w:ascii="Times New Roman" w:hAnsi="Times New Roman" w:cs="Times New Roman"/>
+          <w:sz w:val="24"/>
+          <w:szCs w:val="24"/>
+        </w:rPr>
+        <w:br/>
+        <w:t>486 "…more likely to adopt the…" How do you know that?</w:t>
+      </w:r>
+      <w:r>
+        <w:rPr>
+          <w:rFonts w:ascii="Times New Roman" w:hAnsi="Times New Roman" w:cs="Times New Roman"/>
+          <w:sz w:val="24"/>
+          <w:szCs w:val="24"/>
+        </w:rPr>
+        <w:br/>
+        <w:t>487 Why is this citation used here? It is on changes in adoption likelihood?</w:t>
+      </w:r>
+      <w:r>
+        <w:rPr>
+          <w:rFonts w:ascii="Times New Roman" w:hAnsi="Times New Roman" w:cs="Times New Roman"/>
+          <w:sz w:val="24"/>
+          <w:szCs w:val="24"/>
+        </w:rPr>
+        <w:br/>
+        <w:t>493 How did stakeholders interact with these options? Did they change them? How so? Was this quantified somewhere - even narratively?</w:t>
+      </w:r>
+      <w:r>
+        <w:rPr>
+          <w:rFonts w:ascii="Times New Roman" w:hAnsi="Times New Roman" w:cs="Times New Roman"/>
+          <w:sz w:val="24"/>
+          <w:szCs w:val="24"/>
+        </w:rPr>
+        <w:br/>
+        <w:t>494 Do these really affect the output? They just change the colors. They don't change the values.</w:t>
+      </w:r>
+      <w:r>
+        <w:rPr>
+          <w:rFonts w:ascii="Times New Roman" w:hAnsi="Times New Roman" w:cs="Times New Roman"/>
+          <w:sz w:val="24"/>
+          <w:szCs w:val="24"/>
+        </w:rPr>
+        <w:br/>
+        <w:t xml:space="preserve">498-500 Good. Now did you quantify this change in </w:t>
       </w:r>
       <w:proofErr w:type="gramStart"/>
       <w:r>
@@ -6331,7 +7465,7 @@
           <w:sz w:val="24"/>
           <w:szCs w:val="24"/>
         </w:rPr>
-        <w:t>making.</w:t>
+        <w:t>understanding?</w:t>
       </w:r>
       <w:proofErr w:type="gramEnd"/>
       <w:r>
@@ -6340,16 +7474,115 @@
           <w:sz w:val="24"/>
           <w:szCs w:val="24"/>
         </w:rPr>
-        <w:t xml:space="preserve"> You just seem to state that it did - but in no specific or quantified way or even qualified way.</w:t>
-      </w:r>
-      <w:r>
-        <w:rPr>
-          <w:rFonts w:ascii="Times New Roman" w:hAnsi="Times New Roman" w:cs="Times New Roman"/>
-          <w:sz w:val="24"/>
-          <w:szCs w:val="24"/>
-        </w:rPr>
-        <w:br/>
-        <w:t xml:space="preserve">419-425 But this also tracks land cover in this watershed. A big benefit of the tool is not just protecting the best or restoring the </w:t>
+        <w:t xml:space="preserve"> Or even record narrative expressions of it? Otherwise, how can we trust this observation?</w:t>
+      </w:r>
+      <w:r>
+        <w:rPr>
+          <w:rFonts w:ascii="Times New Roman" w:hAnsi="Times New Roman" w:cs="Times New Roman"/>
+          <w:sz w:val="24"/>
+          <w:szCs w:val="24"/>
+        </w:rPr>
+        <w:br/>
+        <w:t>503 "…stakeholders struggled to prioritize…" What do you mean? Was this quantified? What were they doing before? Did this new tool really improve this? What was the change in how priorities were made pre and post tool application?</w:t>
+      </w:r>
+      <w:r>
+        <w:rPr>
+          <w:rFonts w:ascii="Times New Roman" w:hAnsi="Times New Roman" w:cs="Times New Roman"/>
+          <w:sz w:val="24"/>
+          <w:szCs w:val="24"/>
+        </w:rPr>
+        <w:br/>
+        <w:t>503-505 This is the kind of thing that would benefit from some data. How many? And did they change their minds? Is their longitudinal data on their decisions?</w:t>
+      </w:r>
+      <w:r>
+        <w:rPr>
+          <w:rFonts w:ascii="Times New Roman" w:hAnsi="Times New Roman" w:cs="Times New Roman"/>
+          <w:sz w:val="24"/>
+          <w:szCs w:val="24"/>
+        </w:rPr>
+        <w:br/>
+        <w:t>506-507 I think you need a new section heading here because you leave the last discussion</w:t>
+      </w:r>
+      <w:r>
+        <w:rPr>
+          <w:rFonts w:ascii="Times New Roman" w:hAnsi="Times New Roman" w:cs="Times New Roman"/>
+          <w:sz w:val="24"/>
+          <w:szCs w:val="24"/>
+        </w:rPr>
+        <w:br/>
+        <w:t>512 - 513 Do you mean that if an engineered channel is in a modified landscape? Because the example does not really follow…. And in Line 518 you say channel modification does not always results in degradation, but here you say it does? I think it is dependent on the landscape context. Just clarify.</w:t>
+      </w:r>
+      <w:r>
+        <w:rPr>
+          <w:rFonts w:ascii="Times New Roman" w:hAnsi="Times New Roman" w:cs="Times New Roman"/>
+          <w:sz w:val="24"/>
+          <w:szCs w:val="24"/>
+        </w:rPr>
+        <w:br/>
+        <w:t>519-520 Okay, so how common are engineered channels in forested landscapes? I doubt that this is universally true…maybe a very small stretch in a forest. But, come on….</w:t>
+      </w:r>
+      <w:r>
+        <w:rPr>
+          <w:rFonts w:ascii="Times New Roman" w:hAnsi="Times New Roman" w:cs="Times New Roman"/>
+          <w:sz w:val="24"/>
+          <w:szCs w:val="24"/>
+        </w:rPr>
+        <w:br/>
+        <w:t>545-547 This sentence doesn't say much in my opinion and we don't really know how much it improved the process.</w:t>
+      </w:r>
+      <w:r>
+        <w:rPr>
+          <w:rFonts w:ascii="Times New Roman" w:hAnsi="Times New Roman" w:cs="Times New Roman"/>
+          <w:sz w:val="24"/>
+          <w:szCs w:val="24"/>
+        </w:rPr>
+        <w:br/>
+        <w:t xml:space="preserve">563 Did you try and quantify silviculture? Seems like there would be some CA state specific coverage OR it might be captured in the </w:t>
+      </w:r>
+      <w:proofErr w:type="spellStart"/>
+      <w:r>
+        <w:rPr>
+          <w:rFonts w:ascii="Times New Roman" w:hAnsi="Times New Roman" w:cs="Times New Roman"/>
+          <w:sz w:val="24"/>
+          <w:szCs w:val="24"/>
+        </w:rPr>
+        <w:t>StreamCat</w:t>
+      </w:r>
+      <w:proofErr w:type="spellEnd"/>
+      <w:r>
+        <w:rPr>
+          <w:rFonts w:ascii="Times New Roman" w:hAnsi="Times New Roman" w:cs="Times New Roman"/>
+          <w:sz w:val="24"/>
+          <w:szCs w:val="24"/>
+        </w:rPr>
+        <w:t xml:space="preserve"> variable on introduced vegetation classes.</w:t>
+      </w:r>
+      <w:r>
+        <w:rPr>
+          <w:rFonts w:ascii="Times New Roman" w:hAnsi="Times New Roman" w:cs="Times New Roman"/>
+          <w:sz w:val="24"/>
+          <w:szCs w:val="24"/>
+        </w:rPr>
+        <w:br/>
+        <w:t xml:space="preserve">588-590 </w:t>
+      </w:r>
+      <w:proofErr w:type="spellStart"/>
+      <w:r>
+        <w:rPr>
+          <w:rFonts w:ascii="Times New Roman" w:hAnsi="Times New Roman" w:cs="Times New Roman"/>
+          <w:sz w:val="24"/>
+          <w:szCs w:val="24"/>
+        </w:rPr>
+        <w:t>Oooo</w:t>
+      </w:r>
+      <w:proofErr w:type="spellEnd"/>
+      <w:r>
+        <w:rPr>
+          <w:rFonts w:ascii="Times New Roman" w:hAnsi="Times New Roman" w:cs="Times New Roman"/>
+          <w:sz w:val="24"/>
+          <w:szCs w:val="24"/>
+        </w:rPr>
+        <w:t xml:space="preserve">, that would be complex…different predictors for each quantile? Which makes me wonder, did all your predictors participate equally for every quantile prediction? </w:t>
       </w:r>
       <w:proofErr w:type="gramStart"/>
       <w:r>
@@ -6358,7 +7591,7 @@
           <w:sz w:val="24"/>
           <w:szCs w:val="24"/>
         </w:rPr>
-        <w:t>worst, but</w:t>
+        <w:t>Does</w:t>
       </w:r>
       <w:proofErr w:type="gramEnd"/>
       <w:r>
@@ -6367,303 +7600,6 @@
           <w:sz w:val="24"/>
           <w:szCs w:val="24"/>
         </w:rPr>
-        <w:t xml:space="preserve"> being informed by constraint. I am just not seeing much in these case study results that can be confirmed/tested - it is very circumspect and not even really observationally detailed. What are we really learning about the management process/experience that has changed? </w:t>
-      </w:r>
-      <w:r>
-        <w:rPr>
-          <w:rFonts w:ascii="Times New Roman" w:hAnsi="Times New Roman" w:cs="Times New Roman"/>
-          <w:sz w:val="24"/>
-          <w:szCs w:val="24"/>
-        </w:rPr>
-        <w:br/>
-        <w:t xml:space="preserve">432-435 I think the case study is so underdeveloped as to be not very useful to any audience. You </w:t>
-      </w:r>
-      <w:r>
-        <w:rPr>
-          <w:rFonts w:ascii="Times New Roman" w:hAnsi="Times New Roman" w:cs="Times New Roman"/>
-          <w:sz w:val="24"/>
-          <w:szCs w:val="24"/>
-        </w:rPr>
-        <w:lastRenderedPageBreak/>
-        <w:t>finish by saying it can help identify where goals could be focused. So, how did it help do that in the case study - with real data on the participants experience.</w:t>
-      </w:r>
-      <w:r>
-        <w:rPr>
-          <w:rFonts w:ascii="Times New Roman" w:hAnsi="Times New Roman" w:cs="Times New Roman"/>
-          <w:sz w:val="24"/>
-          <w:szCs w:val="24"/>
-        </w:rPr>
-        <w:br/>
-        <w:t xml:space="preserve">438-439 I would add "or exceeding" after meeting - likewise, couldn't you add "…or that could exceed </w:t>
-      </w:r>
-      <w:proofErr w:type="spellStart"/>
-      <w:r>
-        <w:rPr>
-          <w:rFonts w:ascii="Times New Roman" w:hAnsi="Times New Roman" w:cs="Times New Roman"/>
-          <w:sz w:val="24"/>
-          <w:szCs w:val="24"/>
-        </w:rPr>
-        <w:t>bioobjectives</w:t>
-      </w:r>
-      <w:proofErr w:type="spellEnd"/>
-      <w:r>
-        <w:rPr>
-          <w:rFonts w:ascii="Times New Roman" w:hAnsi="Times New Roman" w:cs="Times New Roman"/>
-          <w:sz w:val="24"/>
-          <w:szCs w:val="24"/>
-        </w:rPr>
-        <w:t xml:space="preserve">." I mean, we should not race to the </w:t>
-      </w:r>
-      <w:proofErr w:type="spellStart"/>
-      <w:r>
-        <w:rPr>
-          <w:rFonts w:ascii="Times New Roman" w:hAnsi="Times New Roman" w:cs="Times New Roman"/>
-          <w:sz w:val="24"/>
-          <w:szCs w:val="24"/>
-        </w:rPr>
-        <w:t>bioobjective</w:t>
-      </w:r>
-      <w:proofErr w:type="spellEnd"/>
-      <w:r>
-        <w:rPr>
-          <w:rFonts w:ascii="Times New Roman" w:hAnsi="Times New Roman" w:cs="Times New Roman"/>
-          <w:sz w:val="24"/>
-          <w:szCs w:val="24"/>
-        </w:rPr>
-        <w:t xml:space="preserve"> - we should race to where segments COULD achieve. And if that is HIGHER than the </w:t>
-      </w:r>
-      <w:proofErr w:type="spellStart"/>
-      <w:r>
-        <w:rPr>
-          <w:rFonts w:ascii="Times New Roman" w:hAnsi="Times New Roman" w:cs="Times New Roman"/>
-          <w:sz w:val="24"/>
-          <w:szCs w:val="24"/>
-        </w:rPr>
-        <w:t>bioobjective</w:t>
-      </w:r>
-      <w:proofErr w:type="spellEnd"/>
-      <w:r>
-        <w:rPr>
-          <w:rFonts w:ascii="Times New Roman" w:hAnsi="Times New Roman" w:cs="Times New Roman"/>
-          <w:sz w:val="24"/>
-          <w:szCs w:val="24"/>
-        </w:rPr>
-        <w:t>, that is what we should be encouraging, don't you think? I think you can emphasize both ends of the spectrum of tool use.</w:t>
-      </w:r>
-      <w:r>
-        <w:rPr>
-          <w:rFonts w:ascii="Times New Roman" w:hAnsi="Times New Roman" w:cs="Times New Roman"/>
-          <w:sz w:val="24"/>
-          <w:szCs w:val="24"/>
-        </w:rPr>
-        <w:br/>
-        <w:t>457-458 Why? I am interested in your defense.</w:t>
-      </w:r>
-      <w:r>
-        <w:rPr>
-          <w:rFonts w:ascii="Times New Roman" w:hAnsi="Times New Roman" w:cs="Times New Roman"/>
-          <w:sz w:val="24"/>
-          <w:szCs w:val="24"/>
-        </w:rPr>
-        <w:br/>
-        <w:t>475-485 So I am wondering where the substance is here? How did this improve or worsen their process? There are a lot of general statements, but not many specifics from the actual participant experience that is quantified or even qualified from interviews, etc. </w:t>
-      </w:r>
-      <w:r>
-        <w:rPr>
-          <w:rFonts w:ascii="Times New Roman" w:hAnsi="Times New Roman" w:cs="Times New Roman"/>
-          <w:sz w:val="24"/>
-          <w:szCs w:val="24"/>
-        </w:rPr>
-        <w:br/>
-        <w:t>485 "…ensured that stakeholders were generally in agreement…" How so? How does that work or is even quantified?</w:t>
-      </w:r>
-      <w:r>
-        <w:rPr>
-          <w:rFonts w:ascii="Times New Roman" w:hAnsi="Times New Roman" w:cs="Times New Roman"/>
-          <w:sz w:val="24"/>
-          <w:szCs w:val="24"/>
-        </w:rPr>
-        <w:br/>
-        <w:t>486 "…more likely to adopt the…" How do you know that?</w:t>
-      </w:r>
-      <w:r>
-        <w:rPr>
-          <w:rFonts w:ascii="Times New Roman" w:hAnsi="Times New Roman" w:cs="Times New Roman"/>
-          <w:sz w:val="24"/>
-          <w:szCs w:val="24"/>
-        </w:rPr>
-        <w:br/>
-        <w:t>487 Why is this citation used here? It is on changes in adoption likelihood?</w:t>
-      </w:r>
-      <w:r>
-        <w:rPr>
-          <w:rFonts w:ascii="Times New Roman" w:hAnsi="Times New Roman" w:cs="Times New Roman"/>
-          <w:sz w:val="24"/>
-          <w:szCs w:val="24"/>
-        </w:rPr>
-        <w:br/>
-        <w:t>493 How did stakeholders interact with these options? Did they change them? How so? Was this quantified somewhere - even narratively?</w:t>
-      </w:r>
-      <w:r>
-        <w:rPr>
-          <w:rFonts w:ascii="Times New Roman" w:hAnsi="Times New Roman" w:cs="Times New Roman"/>
-          <w:sz w:val="24"/>
-          <w:szCs w:val="24"/>
-        </w:rPr>
-        <w:br/>
-        <w:t>494 Do these really affect the output? They just change the colors. They don't change the values.</w:t>
-      </w:r>
-      <w:r>
-        <w:rPr>
-          <w:rFonts w:ascii="Times New Roman" w:hAnsi="Times New Roman" w:cs="Times New Roman"/>
-          <w:sz w:val="24"/>
-          <w:szCs w:val="24"/>
-        </w:rPr>
-        <w:br/>
-        <w:t xml:space="preserve">498-500 Good. Now did you quantify this change in </w:t>
-      </w:r>
-      <w:proofErr w:type="gramStart"/>
-      <w:r>
-        <w:rPr>
-          <w:rFonts w:ascii="Times New Roman" w:hAnsi="Times New Roman" w:cs="Times New Roman"/>
-          <w:sz w:val="24"/>
-          <w:szCs w:val="24"/>
-        </w:rPr>
-        <w:t>understanding?</w:t>
-      </w:r>
-      <w:proofErr w:type="gramEnd"/>
-      <w:r>
-        <w:rPr>
-          <w:rFonts w:ascii="Times New Roman" w:hAnsi="Times New Roman" w:cs="Times New Roman"/>
-          <w:sz w:val="24"/>
-          <w:szCs w:val="24"/>
-        </w:rPr>
-        <w:t xml:space="preserve"> Or even record narrative expressions of it? Otherwise, how can we trust this observation?</w:t>
-      </w:r>
-      <w:r>
-        <w:rPr>
-          <w:rFonts w:ascii="Times New Roman" w:hAnsi="Times New Roman" w:cs="Times New Roman"/>
-          <w:sz w:val="24"/>
-          <w:szCs w:val="24"/>
-        </w:rPr>
-        <w:br/>
-        <w:t>503 "…stakeholders struggled to prioritize…" What do you mean? Was this quantified? What were they doing before? Did this new tool really improve this? What was the change in how priorities were made pre and post tool application?</w:t>
-      </w:r>
-      <w:r>
-        <w:rPr>
-          <w:rFonts w:ascii="Times New Roman" w:hAnsi="Times New Roman" w:cs="Times New Roman"/>
-          <w:sz w:val="24"/>
-          <w:szCs w:val="24"/>
-        </w:rPr>
-        <w:br/>
-        <w:t>503-505 This is the kind of thing that would benefit from some data. How many? And did they change their minds? Is their longitudinal data on their decisions?</w:t>
-      </w:r>
-      <w:r>
-        <w:rPr>
-          <w:rFonts w:ascii="Times New Roman" w:hAnsi="Times New Roman" w:cs="Times New Roman"/>
-          <w:sz w:val="24"/>
-          <w:szCs w:val="24"/>
-        </w:rPr>
-        <w:br/>
-        <w:t>506-507 I think you need a new section heading here because you leave the last discussion</w:t>
-      </w:r>
-      <w:r>
-        <w:rPr>
-          <w:rFonts w:ascii="Times New Roman" w:hAnsi="Times New Roman" w:cs="Times New Roman"/>
-          <w:sz w:val="24"/>
-          <w:szCs w:val="24"/>
-        </w:rPr>
-        <w:br/>
-        <w:t>512 - 513 Do you mean that if an engineered channel is in a modified landscape? Because the example does not really follow…. And in Line 518 you say channel modification does not always results in degradation, but here you say it does? I think it is dependent on the landscape context. Just clarify.</w:t>
-      </w:r>
-      <w:r>
-        <w:rPr>
-          <w:rFonts w:ascii="Times New Roman" w:hAnsi="Times New Roman" w:cs="Times New Roman"/>
-          <w:sz w:val="24"/>
-          <w:szCs w:val="24"/>
-        </w:rPr>
-        <w:br/>
-        <w:t>519-520 Okay, so how common are engineered channels in forested landscapes? I doubt that this is universally true…maybe a very small stretch in a forest. But, come on….</w:t>
-      </w:r>
-      <w:r>
-        <w:rPr>
-          <w:rFonts w:ascii="Times New Roman" w:hAnsi="Times New Roman" w:cs="Times New Roman"/>
-          <w:sz w:val="24"/>
-          <w:szCs w:val="24"/>
-        </w:rPr>
-        <w:br/>
-        <w:t>545-547 This sentence doesn't say much in my opinion and we don't really know how much it improved the process.</w:t>
-      </w:r>
-      <w:r>
-        <w:rPr>
-          <w:rFonts w:ascii="Times New Roman" w:hAnsi="Times New Roman" w:cs="Times New Roman"/>
-          <w:sz w:val="24"/>
-          <w:szCs w:val="24"/>
-        </w:rPr>
-        <w:br/>
-        <w:t xml:space="preserve">563 Did you try and quantify silviculture? Seems like there would be some CA state specific coverage OR it might be captured in the </w:t>
-      </w:r>
-      <w:proofErr w:type="spellStart"/>
-      <w:r>
-        <w:rPr>
-          <w:rFonts w:ascii="Times New Roman" w:hAnsi="Times New Roman" w:cs="Times New Roman"/>
-          <w:sz w:val="24"/>
-          <w:szCs w:val="24"/>
-        </w:rPr>
-        <w:t>StreamCat</w:t>
-      </w:r>
-      <w:proofErr w:type="spellEnd"/>
-      <w:r>
-        <w:rPr>
-          <w:rFonts w:ascii="Times New Roman" w:hAnsi="Times New Roman" w:cs="Times New Roman"/>
-          <w:sz w:val="24"/>
-          <w:szCs w:val="24"/>
-        </w:rPr>
-        <w:t xml:space="preserve"> variable on introduced vegetation classes.</w:t>
-      </w:r>
-      <w:r>
-        <w:rPr>
-          <w:rFonts w:ascii="Times New Roman" w:hAnsi="Times New Roman" w:cs="Times New Roman"/>
-          <w:sz w:val="24"/>
-          <w:szCs w:val="24"/>
-        </w:rPr>
-        <w:br/>
-        <w:t xml:space="preserve">588-590 </w:t>
-      </w:r>
-      <w:proofErr w:type="spellStart"/>
-      <w:r>
-        <w:rPr>
-          <w:rFonts w:ascii="Times New Roman" w:hAnsi="Times New Roman" w:cs="Times New Roman"/>
-          <w:sz w:val="24"/>
-          <w:szCs w:val="24"/>
-        </w:rPr>
-        <w:t>Oooo</w:t>
-      </w:r>
-      <w:proofErr w:type="spellEnd"/>
-      <w:r>
-        <w:rPr>
-          <w:rFonts w:ascii="Times New Roman" w:hAnsi="Times New Roman" w:cs="Times New Roman"/>
-          <w:sz w:val="24"/>
-          <w:szCs w:val="24"/>
-        </w:rPr>
-        <w:t xml:space="preserve">, that would be complex…different predictors for each quantile? Which makes me wonder, did all your predictors participate equally for every quantile prediction? </w:t>
-      </w:r>
-      <w:proofErr w:type="gramStart"/>
-      <w:r>
-        <w:rPr>
-          <w:rFonts w:ascii="Times New Roman" w:hAnsi="Times New Roman" w:cs="Times New Roman"/>
-          <w:sz w:val="24"/>
-          <w:szCs w:val="24"/>
-        </w:rPr>
-        <w:t>Does</w:t>
-      </w:r>
-      <w:proofErr w:type="gramEnd"/>
-      <w:r>
-        <w:rPr>
-          <w:rFonts w:ascii="Times New Roman" w:hAnsi="Times New Roman" w:cs="Times New Roman"/>
-          <w:sz w:val="24"/>
-          <w:szCs w:val="24"/>
-        </w:rPr>
         <w:t xml:space="preserve"> quantile random forests generate the same variable importance information for each quantile? Might have been in SF</w:t>
       </w:r>
       <w:r>
@@ -6673,16 +7609,7 @@
           <w:szCs w:val="24"/>
         </w:rPr>
         <w:br/>
-        <w:t xml:space="preserve">623-628 You spend more than half the summary on the case study. How about focusing and summarizing the unique modeling aspects more thoroughly here and downplaying the case study, seeing as my comments above suggest we don't really have that much solid data on or learn all that </w:t>
-      </w:r>
-      <w:r>
-        <w:rPr>
-          <w:rFonts w:ascii="Times New Roman" w:hAnsi="Times New Roman" w:cs="Times New Roman"/>
-          <w:sz w:val="24"/>
-          <w:szCs w:val="24"/>
-        </w:rPr>
-        <w:lastRenderedPageBreak/>
-        <w:t>much about that process.</w:t>
+        <w:t>623-628 You spend more than half the summary on the case study. How about focusing and summarizing the unique modeling aspects more thoroughly here and downplaying the case study, seeing as my comments above suggest we don't really have that much solid data on or learn all that much about that process.</w:t>
       </w:r>
       <w:r>
         <w:rPr>
@@ -6694,8 +7621,8 @@
       </w:r>
     </w:p>
     <w:sectPr>
-      <w:headerReference w:type="default" r:id="rId8"/>
-      <w:footerReference w:type="default" r:id="rId9"/>
+      <w:headerReference w:type="default" r:id="rId9"/>
+      <w:footerReference w:type="default" r:id="rId10"/>
       <w:pgSz w:w="12260" w:h="15860"/>
       <w:pgMar w:top="960" w:right="1360" w:bottom="1220" w:left="1380" w:header="773" w:footer="1040" w:gutter="0"/>
       <w:cols w:space="720"/>
@@ -7733,7 +8660,7 @@
 </file>
 
 <file path=customXml/itemProps1.xml><?xml version="1.0" encoding="utf-8"?>
-<ds:datastoreItem xmlns:ds="http://schemas.openxmlformats.org/officeDocument/2006/customXml" ds:itemID="{37F50B61-E534-4053-B2BB-81CE1CE73C53}">
+<ds:datastoreItem xmlns:ds="http://schemas.openxmlformats.org/officeDocument/2006/customXml" ds:itemID="{D4550A11-DECF-450F-AACE-59EB36C732E8}">
   <ds:schemaRefs>
     <ds:schemaRef ds:uri="http://schemas.openxmlformats.org/officeDocument/2006/bibliography"/>
   </ds:schemaRefs>

</xml_diff>